<commit_message>
Sun 26 Nov 2017 23:20:48 EET
</commit_message>
<xml_diff>
--- a/CV/CV_khabir.docx
+++ b/CV/CV_khabir.docx
@@ -6,7 +6,7 @@
       <w:tblPr>
         <w:tblW w:w="10700" w:type="dxa"/>
         <w:jc w:val="left"/>
-        <w:tblInd w:w="108" w:type="dxa"/>
+        <w:tblInd w:w="324" w:type="dxa"/>
         <w:tblBorders>
           <w:top w:val="single" w:color="ffffff" w:sz="8" w:space="0" w:shadow="0" w:frame="0"/>
           <w:left w:val="single" w:color="ffffff" w:sz="8" w:space="0" w:shadow="0" w:frame="0"/>
@@ -49,7 +49,7 @@
           </w:tcPr>
           <w:p>
             <w:pPr>
-              <w:pStyle w:val="Body"/>
+              <w:pStyle w:val="Body A"/>
               <w:rPr>
                 <w:rFonts w:ascii="Comic Sans MS" w:cs="Comic Sans MS" w:hAnsi="Comic Sans MS" w:eastAsia="Comic Sans MS"/>
                 <w:sz w:val="28"/>
@@ -69,7 +69,7 @@
           </w:p>
           <w:p>
             <w:pPr>
-              <w:pStyle w:val="Body"/>
+              <w:pStyle w:val="Body A"/>
               <w:bidi w:val="0"/>
               <w:ind w:left="0" w:right="0" w:firstLine="0"/>
               <w:jc w:val="left"/>
@@ -83,18 +83,16 @@
                 <w:sz w:val="20"/>
                 <w:szCs w:val="20"/>
                 <w:rtl w:val="0"/>
+                <w:lang w:val="en-US"/>
               </w:rPr>
               <w:t>Taitoniekantie 9 E 101,</w:t>
             </w:r>
             <w:r>
               <w:rPr>
                 <w:rFonts w:ascii="Arial Unicode MS" w:cs="Arial Unicode MS" w:hAnsi="Arial Unicode MS" w:eastAsia="Arial Unicode MS"/>
-                <w:b w:val="0"/>
-                <w:bCs w:val="0"/>
-                <w:i w:val="0"/>
-                <w:iCs w:val="0"/>
                 <w:sz w:val="20"/>
                 <w:szCs w:val="20"/>
+                <w:lang w:val="en-US"/>
               </w:rPr>
               <w:br w:type="textWrapping"/>
             </w:r>
@@ -104,6 +102,7 @@
                 <w:sz w:val="20"/>
                 <w:szCs w:val="20"/>
                 <w:rtl w:val="0"/>
+                <w:lang w:val="en-US"/>
               </w:rPr>
               <w:t>40740 Jyv</w:t>
             </w:r>
@@ -113,6 +112,7 @@
                 <w:sz w:val="20"/>
                 <w:szCs w:val="20"/>
                 <w:rtl w:val="0"/>
+                <w:lang w:val="en-US"/>
               </w:rPr>
               <w:t>ä</w:t>
             </w:r>
@@ -122,6 +122,7 @@
                 <w:sz w:val="20"/>
                 <w:szCs w:val="20"/>
                 <w:rtl w:val="0"/>
+                <w:lang w:val="en-US"/>
               </w:rPr>
               <w:t>skyl</w:t>
             </w:r>
@@ -131,6 +132,7 @@
                 <w:sz w:val="20"/>
                 <w:szCs w:val="20"/>
                 <w:rtl w:val="0"/>
+                <w:lang w:val="en-US"/>
               </w:rPr>
               <w:t>ä</w:t>
             </w:r>
@@ -140,18 +142,16 @@
                 <w:sz w:val="20"/>
                 <w:szCs w:val="20"/>
                 <w:rtl w:val="0"/>
+                <w:lang w:val="en-US"/>
               </w:rPr>
               <w:t>,Finland</w:t>
             </w:r>
             <w:r>
               <w:rPr>
                 <w:rFonts w:ascii="Arial Unicode MS" w:cs="Arial Unicode MS" w:hAnsi="Arial Unicode MS" w:eastAsia="Arial Unicode MS"/>
-                <w:b w:val="0"/>
-                <w:bCs w:val="0"/>
-                <w:i w:val="0"/>
-                <w:iCs w:val="0"/>
                 <w:sz w:val="20"/>
                 <w:szCs w:val="20"/>
+                <w:lang w:val="en-US"/>
               </w:rPr>
               <w:br w:type="textWrapping"/>
             </w:r>
@@ -193,6 +193,7 @@
                 <w:sz w:val="20"/>
                 <w:szCs w:val="20"/>
                 <w:rtl w:val="0"/>
+                <w:lang w:val="en-US"/>
               </w:rPr>
               <w:t xml:space="preserve">+358 46 </w:t>
             </w:r>
@@ -209,7 +210,7 @@
           </w:p>
           <w:p>
             <w:pPr>
-              <w:pStyle w:val="Body"/>
+              <w:pStyle w:val="Body A"/>
               <w:bidi w:val="0"/>
               <w:ind w:left="0" w:right="0" w:firstLine="0"/>
               <w:jc w:val="left"/>
@@ -245,7 +246,7 @@
           </w:p>
           <w:p>
             <w:pPr>
-              <w:pStyle w:val="Body"/>
+              <w:pStyle w:val="Body A"/>
               <w:bidi w:val="0"/>
               <w:ind w:left="0" w:right="0" w:firstLine="0"/>
               <w:jc w:val="left"/>
@@ -313,7 +314,7 @@
                 <w:rtl w:val="0"/>
                 <w:lang w:val="en-US"/>
               </w:rPr>
-              <w:t>https://github.com/masumndc1/zim/tree/master/zim</w:t>
+              <w:t>https://github.com/masumndc1/zim</w:t>
             </w:r>
             <w:r>
               <w:rPr>
@@ -340,7 +341,7 @@
           </w:p>
           <w:p>
             <w:pPr>
-              <w:pStyle w:val="Body"/>
+              <w:pStyle w:val="Body A"/>
               <w:bidi w:val="0"/>
               <w:ind w:left="0" w:right="0" w:firstLine="0"/>
               <w:jc w:val="left"/>
@@ -356,6 +357,7 @@
                 <w:sz w:val="20"/>
                 <w:szCs w:val="20"/>
                 <w:rtl w:val="0"/>
+                <w:lang w:val="en-US"/>
               </w:rPr>
               <w:t>Linkedin</w:t>
             </w:r>
@@ -375,6 +377,8 @@
                 <w:rFonts w:ascii="Comic Sans MS" w:cs="Comic Sans MS" w:hAnsi="Comic Sans MS" w:eastAsia="Comic Sans MS"/>
                 <w:sz w:val="20"/>
                 <w:szCs w:val="20"/>
+                <w:u w:val="single"/>
+                <w:lang w:val="en-US"/>
               </w:rPr>
               <w:fldChar w:fldCharType="begin" w:fldLock="0"/>
             </w:r>
@@ -384,6 +388,8 @@
                 <w:rFonts w:ascii="Comic Sans MS" w:cs="Comic Sans MS" w:hAnsi="Comic Sans MS" w:eastAsia="Comic Sans MS"/>
                 <w:sz w:val="20"/>
                 <w:szCs w:val="20"/>
+                <w:u w:val="single"/>
+                <w:lang w:val="en-US"/>
               </w:rPr>
               <w:instrText xml:space="preserve"> HYPERLINK "https://www.linkedin.com/in/mohammad-khabir-uddin-a9a67114"</w:instrText>
             </w:r>
@@ -393,6 +399,8 @@
                 <w:rFonts w:ascii="Comic Sans MS" w:cs="Comic Sans MS" w:hAnsi="Comic Sans MS" w:eastAsia="Comic Sans MS"/>
                 <w:sz w:val="20"/>
                 <w:szCs w:val="20"/>
+                <w:u w:val="single"/>
+                <w:lang w:val="en-US"/>
               </w:rPr>
               <w:fldChar w:fldCharType="separate" w:fldLock="0"/>
             </w:r>
@@ -402,25 +410,15 @@
                 <w:rFonts w:ascii="Comic Sans MS" w:hAnsi="Comic Sans MS"/>
                 <w:sz w:val="20"/>
                 <w:szCs w:val="20"/>
+                <w:u w:val="single"/>
                 <w:rtl w:val="0"/>
                 <w:lang w:val="en-US"/>
               </w:rPr>
               <w:t>https://www.linkedin.com/in/mohammad-khabir-uddin-a9a67114</w:t>
             </w:r>
             <w:r>
-              <w:rPr>
-                <w:rFonts w:ascii="Comic Sans MS" w:cs="Comic Sans MS" w:hAnsi="Comic Sans MS" w:eastAsia="Comic Sans MS"/>
-                <w:sz w:val="20"/>
-                <w:szCs w:val="20"/>
-              </w:rPr>
+              <w:rPr/>
               <w:fldChar w:fldCharType="end" w:fldLock="0"/>
-            </w:r>
-            <w:r>
-              <w:rPr>
-                <w:rFonts w:ascii="Comic Sans MS" w:cs="Comic Sans MS" w:hAnsi="Comic Sans MS" w:eastAsia="Comic Sans MS"/>
-                <w:sz w:val="20"/>
-                <w:szCs w:val="20"/>
-              </w:rPr>
             </w:r>
           </w:p>
         </w:tc>
@@ -450,19 +448,22 @@
       <w:pPr>
         <w:pStyle w:val="Body"/>
         <w:widowControl w:val="0"/>
+        <w:ind w:left="216" w:hanging="216"/>
       </w:pPr>
     </w:p>
     <w:p>
       <w:pPr>
         <w:pStyle w:val="caption"/>
         <w:rPr>
-          <w:rFonts w:ascii="Comic Sans MS" w:cs="Comic Sans MS" w:hAnsi="Comic Sans MS" w:eastAsia="Comic Sans MS"/>
-          <w:sz w:val="20"/>
-          <w:szCs w:val="20"/>
-        </w:rPr>
-      </w:pPr>
-      <w:r>
-        <w:rPr>
+          <w:rStyle w:val="None"/>
+          <w:rFonts w:ascii="Comic Sans MS" w:cs="Comic Sans MS" w:hAnsi="Comic Sans MS" w:eastAsia="Comic Sans MS"/>
+          <w:sz w:val="20"/>
+          <w:szCs w:val="20"/>
+        </w:rPr>
+      </w:pPr>
+      <w:r>
+        <w:rPr>
+          <w:rStyle w:val="None"/>
           <w:rFonts w:ascii="Comic Sans MS" w:hAnsi="Comic Sans MS"/>
           <w:sz w:val="20"/>
           <w:szCs w:val="20"/>
@@ -474,17 +475,19 @@
     </w:p>
     <w:p>
       <w:pPr>
-        <w:pStyle w:val="Body"/>
-        <w:rPr>
-          <w:rFonts w:ascii="Comic Sans MS" w:cs="Comic Sans MS" w:hAnsi="Comic Sans MS" w:eastAsia="Comic Sans MS"/>
-          <w:b w:val="1"/>
-          <w:bCs w:val="1"/>
-          <w:sz w:val="20"/>
-          <w:szCs w:val="20"/>
-        </w:rPr>
-      </w:pPr>
-      <w:r>
-        <w:rPr>
+        <w:pStyle w:val="Body A"/>
+        <w:rPr>
+          <w:rStyle w:val="None"/>
+          <w:rFonts w:ascii="Comic Sans MS" w:cs="Comic Sans MS" w:hAnsi="Comic Sans MS" w:eastAsia="Comic Sans MS"/>
+          <w:b w:val="1"/>
+          <w:bCs w:val="1"/>
+          <w:sz w:val="20"/>
+          <w:szCs w:val="20"/>
+        </w:rPr>
+      </w:pPr>
+      <w:r>
+        <w:rPr>
+          <w:rStyle w:val="None"/>
           <w:rFonts w:ascii="Comic Sans MS" w:hAnsi="Comic Sans MS"/>
           <w:b w:val="1"/>
           <w:bCs w:val="1"/>
@@ -498,36 +501,41 @@
     </w:p>
     <w:p>
       <w:pPr>
-        <w:pStyle w:val="Body"/>
+        <w:pStyle w:val="Body A"/>
         <w:jc w:val="both"/>
         <w:rPr>
-          <w:rFonts w:ascii="Comic Sans MS" w:cs="Comic Sans MS" w:hAnsi="Comic Sans MS" w:eastAsia="Comic Sans MS"/>
-          <w:sz w:val="20"/>
-          <w:szCs w:val="20"/>
-        </w:rPr>
-      </w:pPr>
-      <w:r>
-        <w:rPr>
-          <w:rFonts w:ascii="Comic Sans MS" w:hAnsi="Comic Sans MS"/>
-          <w:sz w:val="20"/>
-          <w:szCs w:val="20"/>
-          <w:rtl w:val="0"/>
+          <w:rStyle w:val="None"/>
+          <w:rFonts w:ascii="Comic Sans MS" w:cs="Comic Sans MS" w:hAnsi="Comic Sans MS" w:eastAsia="Comic Sans MS"/>
+          <w:sz w:val="20"/>
+          <w:szCs w:val="20"/>
+        </w:rPr>
+      </w:pPr>
+      <w:r>
+        <w:rPr>
+          <w:rStyle w:val="None"/>
+          <w:rFonts w:ascii="Comic Sans MS" w:hAnsi="Comic Sans MS"/>
+          <w:sz w:val="20"/>
+          <w:szCs w:val="20"/>
+          <w:rtl w:val="0"/>
+          <w:lang w:val="en-US"/>
         </w:rPr>
         <w:t>Khulna University, Khulna, Bangladesh.</w:t>
       </w:r>
     </w:p>
     <w:p>
       <w:pPr>
-        <w:pStyle w:val="Body"/>
+        <w:pStyle w:val="Body A"/>
         <w:jc w:val="both"/>
         <w:rPr>
-          <w:rFonts w:ascii="Comic Sans MS" w:cs="Comic Sans MS" w:hAnsi="Comic Sans MS" w:eastAsia="Comic Sans MS"/>
-          <w:sz w:val="20"/>
-          <w:szCs w:val="20"/>
-        </w:rPr>
-      </w:pPr>
-      <w:r>
-        <w:rPr>
+          <w:rStyle w:val="None"/>
+          <w:rFonts w:ascii="Comic Sans MS" w:cs="Comic Sans MS" w:hAnsi="Comic Sans MS" w:eastAsia="Comic Sans MS"/>
+          <w:sz w:val="20"/>
+          <w:szCs w:val="20"/>
+        </w:rPr>
+      </w:pPr>
+      <w:r>
+        <w:rPr>
+          <w:rStyle w:val="None"/>
           <w:rFonts w:ascii="Comic Sans MS" w:hAnsi="Comic Sans MS"/>
           <w:sz w:val="20"/>
           <w:szCs w:val="20"/>
@@ -541,13 +549,15 @@
       <w:pPr>
         <w:pStyle w:val="caption"/>
         <w:rPr>
-          <w:rFonts w:ascii="Comic Sans MS" w:cs="Comic Sans MS" w:hAnsi="Comic Sans MS" w:eastAsia="Comic Sans MS"/>
-          <w:sz w:val="20"/>
-          <w:szCs w:val="20"/>
-        </w:rPr>
-      </w:pPr>
-      <w:r>
-        <w:rPr>
+          <w:rStyle w:val="None"/>
+          <w:rFonts w:ascii="Comic Sans MS" w:cs="Comic Sans MS" w:hAnsi="Comic Sans MS" w:eastAsia="Comic Sans MS"/>
+          <w:sz w:val="20"/>
+          <w:szCs w:val="20"/>
+        </w:rPr>
+      </w:pPr>
+      <w:r>
+        <w:rPr>
+          <w:rStyle w:val="None"/>
           <w:rFonts w:ascii="Comic Sans MS" w:hAnsi="Comic Sans MS"/>
           <w:sz w:val="20"/>
           <w:szCs w:val="20"/>
@@ -559,15 +569,17 @@
     </w:p>
     <w:p>
       <w:pPr>
-        <w:pStyle w:val="Body"/>
-        <w:rPr>
-          <w:rFonts w:ascii="Comic Sans MS" w:cs="Comic Sans MS" w:hAnsi="Comic Sans MS" w:eastAsia="Comic Sans MS"/>
-          <w:sz w:val="20"/>
-          <w:szCs w:val="20"/>
-        </w:rPr>
-      </w:pPr>
-      <w:r>
-        <w:rPr>
+        <w:pStyle w:val="Body A"/>
+        <w:rPr>
+          <w:rStyle w:val="None"/>
+          <w:rFonts w:ascii="Comic Sans MS" w:cs="Comic Sans MS" w:hAnsi="Comic Sans MS" w:eastAsia="Comic Sans MS"/>
+          <w:sz w:val="20"/>
+          <w:szCs w:val="20"/>
+        </w:rPr>
+      </w:pPr>
+      <w:r>
+        <w:rPr>
+          <w:rStyle w:val="None"/>
           <w:rFonts w:ascii="Comic Sans MS" w:hAnsi="Comic Sans MS"/>
           <w:sz w:val="20"/>
           <w:szCs w:val="20"/>
@@ -578,6 +590,7 @@
       </w:r>
       <w:r>
         <w:rPr>
+          <w:rStyle w:val="None"/>
           <w:rFonts w:ascii="Comic Sans MS" w:hAnsi="Comic Sans MS"/>
           <w:b w:val="1"/>
           <w:bCs w:val="1"/>
@@ -590,6 +603,7 @@
       </w:r>
       <w:r>
         <w:rPr>
+          <w:rStyle w:val="None"/>
           <w:rFonts w:ascii="Comic Sans MS" w:hAnsi="Comic Sans MS"/>
           <w:sz w:val="20"/>
           <w:szCs w:val="20"/>
@@ -601,15 +615,17 @@
     </w:p>
     <w:p>
       <w:pPr>
-        <w:pStyle w:val="Body"/>
-        <w:rPr>
-          <w:rFonts w:ascii="Comic Sans MS" w:cs="Comic Sans MS" w:hAnsi="Comic Sans MS" w:eastAsia="Comic Sans MS"/>
-          <w:sz w:val="20"/>
-          <w:szCs w:val="20"/>
-        </w:rPr>
-      </w:pPr>
-      <w:r>
-        <w:rPr>
+        <w:pStyle w:val="Body A"/>
+        <w:rPr>
+          <w:rStyle w:val="None"/>
+          <w:rFonts w:ascii="Comic Sans MS" w:cs="Comic Sans MS" w:hAnsi="Comic Sans MS" w:eastAsia="Comic Sans MS"/>
+          <w:sz w:val="20"/>
+          <w:szCs w:val="20"/>
+        </w:rPr>
+      </w:pPr>
+      <w:r>
+        <w:rPr>
+          <w:rStyle w:val="None"/>
           <w:rFonts w:ascii="Comic Sans MS" w:hAnsi="Comic Sans MS"/>
           <w:sz w:val="20"/>
           <w:szCs w:val="20"/>
@@ -620,27 +636,31 @@
       </w:r>
       <w:r>
         <w:rPr>
-          <w:rFonts w:ascii="Comic Sans MS" w:hAnsi="Comic Sans MS"/>
-          <w:b w:val="1"/>
-          <w:bCs w:val="1"/>
-          <w:sz w:val="20"/>
-          <w:szCs w:val="20"/>
-          <w:rtl w:val="0"/>
+          <w:rStyle w:val="None"/>
+          <w:rFonts w:ascii="Comic Sans MS" w:hAnsi="Comic Sans MS"/>
+          <w:b w:val="1"/>
+          <w:bCs w:val="1"/>
+          <w:sz w:val="20"/>
+          <w:szCs w:val="20"/>
+          <w:rtl w:val="0"/>
+          <w:lang w:val="en-US"/>
         </w:rPr>
         <w:t>ECC93298374538</w:t>
       </w:r>
     </w:p>
     <w:p>
       <w:pPr>
-        <w:pStyle w:val="Body"/>
-        <w:rPr>
-          <w:rFonts w:ascii="Comic Sans MS" w:cs="Comic Sans MS" w:hAnsi="Comic Sans MS" w:eastAsia="Comic Sans MS"/>
-          <w:sz w:val="20"/>
-          <w:szCs w:val="20"/>
-        </w:rPr>
-      </w:pPr>
-      <w:r>
-        <w:rPr>
+        <w:pStyle w:val="Body A"/>
+        <w:rPr>
+          <w:rStyle w:val="None"/>
+          <w:rFonts w:ascii="Comic Sans MS" w:cs="Comic Sans MS" w:hAnsi="Comic Sans MS" w:eastAsia="Comic Sans MS"/>
+          <w:sz w:val="20"/>
+          <w:szCs w:val="20"/>
+        </w:rPr>
+      </w:pPr>
+      <w:r>
+        <w:rPr>
+          <w:rStyle w:val="None"/>
           <w:rFonts w:ascii="Comic Sans MS" w:hAnsi="Comic Sans MS"/>
           <w:sz w:val="20"/>
           <w:szCs w:val="20"/>
@@ -651,6 +671,7 @@
       </w:r>
       <w:r>
         <w:rPr>
+          <w:rStyle w:val="None"/>
           <w:rFonts w:ascii="Comic Sans MS" w:hAnsi="Comic Sans MS"/>
           <w:b w:val="1"/>
           <w:bCs w:val="1"/>
@@ -664,15 +685,17 @@
     </w:p>
     <w:p>
       <w:pPr>
-        <w:pStyle w:val="Body"/>
-        <w:rPr>
-          <w:rFonts w:ascii="Comic Sans MS" w:cs="Comic Sans MS" w:hAnsi="Comic Sans MS" w:eastAsia="Comic Sans MS"/>
-          <w:sz w:val="20"/>
-          <w:szCs w:val="20"/>
-        </w:rPr>
-      </w:pPr>
-      <w:r>
-        <w:rPr>
+        <w:pStyle w:val="Body A"/>
+        <w:rPr>
+          <w:rStyle w:val="None"/>
+          <w:rFonts w:ascii="Comic Sans MS" w:cs="Comic Sans MS" w:hAnsi="Comic Sans MS" w:eastAsia="Comic Sans MS"/>
+          <w:sz w:val="20"/>
+          <w:szCs w:val="20"/>
+        </w:rPr>
+      </w:pPr>
+      <w:r>
+        <w:rPr>
+          <w:rStyle w:val="None"/>
           <w:rFonts w:ascii="Comic Sans MS" w:hAnsi="Comic Sans MS"/>
           <w:sz w:val="20"/>
           <w:szCs w:val="20"/>
@@ -683,6 +706,7 @@
       </w:r>
       <w:r>
         <w:rPr>
+          <w:rStyle w:val="None"/>
           <w:rFonts w:ascii="Comic Sans MS" w:hAnsi="Comic Sans MS"/>
           <w:b w:val="1"/>
           <w:bCs w:val="1"/>
@@ -695,6 +719,7 @@
       </w:r>
       <w:r>
         <w:rPr>
+          <w:rStyle w:val="None"/>
           <w:rFonts w:ascii="Comic Sans MS" w:hAnsi="Comic Sans MS"/>
           <w:sz w:val="20"/>
           <w:szCs w:val="20"/>
@@ -706,55 +731,52 @@
     </w:p>
     <w:p>
       <w:pPr>
-        <w:pStyle w:val="Body"/>
-        <w:rPr>
-          <w:rFonts w:ascii="Comic Sans MS" w:cs="Comic Sans MS" w:hAnsi="Comic Sans MS" w:eastAsia="Comic Sans MS"/>
-          <w:sz w:val="20"/>
-          <w:szCs w:val="20"/>
-        </w:rPr>
-      </w:pPr>
-      <w:r>
-        <w:rPr>
-          <w:rFonts w:ascii="Comic Sans MS" w:hAnsi="Comic Sans MS"/>
-          <w:sz w:val="20"/>
-          <w:szCs w:val="20"/>
-          <w:rtl w:val="0"/>
-          <w:lang w:val="en-US"/>
-        </w:rPr>
-        <w:t>Certification Number</w:t>
-      </w:r>
-      <w:r>
-        <w:rPr>
-          <w:rFonts w:ascii="Comic Sans MS" w:hAnsi="Comic Sans MS"/>
-          <w:sz w:val="20"/>
-          <w:szCs w:val="20"/>
-          <w:rtl w:val="0"/>
-        </w:rPr>
-        <w:t xml:space="preserve">: </w:t>
-      </w:r>
-      <w:r>
-        <w:rPr>
-          <w:rFonts w:ascii="Comic Sans MS" w:hAnsi="Comic Sans MS"/>
-          <w:b w:val="1"/>
-          <w:bCs w:val="1"/>
-          <w:sz w:val="20"/>
-          <w:szCs w:val="20"/>
-          <w:rtl w:val="0"/>
+        <w:pStyle w:val="Body A"/>
+        <w:rPr>
+          <w:rStyle w:val="None"/>
+          <w:rFonts w:ascii="Comic Sans MS" w:cs="Comic Sans MS" w:hAnsi="Comic Sans MS" w:eastAsia="Comic Sans MS"/>
+          <w:sz w:val="20"/>
+          <w:szCs w:val="20"/>
+        </w:rPr>
+      </w:pPr>
+      <w:r>
+        <w:rPr>
+          <w:rStyle w:val="None"/>
+          <w:rFonts w:ascii="Comic Sans MS" w:hAnsi="Comic Sans MS"/>
+          <w:sz w:val="20"/>
+          <w:szCs w:val="20"/>
+          <w:rtl w:val="0"/>
+          <w:lang w:val="en-US"/>
+        </w:rPr>
+        <w:t xml:space="preserve">Certification Number: </w:t>
+      </w:r>
+      <w:r>
+        <w:rPr>
+          <w:rStyle w:val="None"/>
+          <w:rFonts w:ascii="Comic Sans MS" w:hAnsi="Comic Sans MS"/>
+          <w:b w:val="1"/>
+          <w:bCs w:val="1"/>
+          <w:sz w:val="20"/>
+          <w:szCs w:val="20"/>
+          <w:rtl w:val="0"/>
+          <w:lang w:val="en-US"/>
         </w:rPr>
         <w:t>ECC961022</w:t>
       </w:r>
     </w:p>
     <w:p>
       <w:pPr>
-        <w:pStyle w:val="Body"/>
-        <w:rPr>
-          <w:rFonts w:ascii="Comic Sans MS" w:cs="Comic Sans MS" w:hAnsi="Comic Sans MS" w:eastAsia="Comic Sans MS"/>
-          <w:sz w:val="20"/>
-          <w:szCs w:val="20"/>
-        </w:rPr>
-      </w:pPr>
-      <w:r>
-        <w:rPr>
+        <w:pStyle w:val="Body A"/>
+        <w:rPr>
+          <w:rStyle w:val="None"/>
+          <w:rFonts w:ascii="Comic Sans MS" w:cs="Comic Sans MS" w:hAnsi="Comic Sans MS" w:eastAsia="Comic Sans MS"/>
+          <w:sz w:val="20"/>
+          <w:szCs w:val="20"/>
+        </w:rPr>
+      </w:pPr>
+      <w:r>
+        <w:rPr>
+          <w:rStyle w:val="None"/>
           <w:rFonts w:ascii="Comic Sans MS" w:hAnsi="Comic Sans MS"/>
           <w:sz w:val="20"/>
           <w:szCs w:val="20"/>
@@ -765,6 +787,7 @@
       </w:r>
       <w:r>
         <w:rPr>
+          <w:rStyle w:val="None"/>
           <w:rFonts w:ascii="Comic Sans MS" w:hAnsi="Comic Sans MS"/>
           <w:b w:val="1"/>
           <w:bCs w:val="1"/>
@@ -778,9 +801,10 @@
     </w:p>
     <w:p>
       <w:pPr>
-        <w:pStyle w:val="Body"/>
+        <w:pStyle w:val="Body A"/>
         <w:jc w:val="both"/>
         <w:rPr>
+          <w:rStyle w:val="None"/>
           <w:rFonts w:ascii="Comic Sans MS" w:cs="Comic Sans MS" w:hAnsi="Comic Sans MS" w:eastAsia="Comic Sans MS"/>
           <w:sz w:val="6"/>
           <w:szCs w:val="6"/>
@@ -791,13 +815,15 @@
       <w:pPr>
         <w:pStyle w:val="caption"/>
         <w:rPr>
-          <w:rFonts w:ascii="Comic Sans MS" w:cs="Comic Sans MS" w:hAnsi="Comic Sans MS" w:eastAsia="Comic Sans MS"/>
-          <w:sz w:val="20"/>
-          <w:szCs w:val="20"/>
-        </w:rPr>
-      </w:pPr>
-      <w:r>
-        <w:rPr>
+          <w:rStyle w:val="None"/>
+          <w:rFonts w:ascii="Comic Sans MS" w:cs="Comic Sans MS" w:hAnsi="Comic Sans MS" w:eastAsia="Comic Sans MS"/>
+          <w:sz w:val="20"/>
+          <w:szCs w:val="20"/>
+        </w:rPr>
+      </w:pPr>
+      <w:r>
+        <w:rPr>
+          <w:rStyle w:val="None"/>
           <w:rFonts w:ascii="Comic Sans MS" w:hAnsi="Comic Sans MS"/>
           <w:sz w:val="20"/>
           <w:szCs w:val="20"/>
@@ -809,10 +835,11 @@
     </w:p>
     <w:p>
       <w:pPr>
-        <w:pStyle w:val="Body"/>
+        <w:pStyle w:val="Body A"/>
         <w:spacing w:before="60" w:after="60" w:line="220" w:lineRule="atLeast"/>
         <w:jc w:val="both"/>
         <w:rPr>
+          <w:rStyle w:val="None"/>
           <w:rFonts w:ascii="Comic Sans MS" w:cs="Comic Sans MS" w:hAnsi="Comic Sans MS" w:eastAsia="Comic Sans MS"/>
           <w:spacing w:val="-5"/>
           <w:sz w:val="20"/>
@@ -821,6 +848,7 @@
       </w:pPr>
       <w:r>
         <w:rPr>
+          <w:rStyle w:val="None"/>
           <w:rFonts w:ascii="Comic Sans MS" w:hAnsi="Comic Sans MS"/>
           <w:sz w:val="20"/>
           <w:szCs w:val="20"/>
@@ -860,6 +888,7 @@
       </w:r>
       <w:r>
         <w:rPr>
+          <w:rStyle w:val="None"/>
           <w:rFonts w:ascii="Comic Sans MS" w:hAnsi="Comic Sans MS"/>
           <w:b w:val="1"/>
           <w:bCs w:val="1"/>
@@ -882,6 +911,7 @@
       </w:r>
       <w:r>
         <w:rPr>
+          <w:rStyle w:val="None"/>
           <w:rFonts w:ascii="Comic Sans MS" w:hAnsi="Comic Sans MS"/>
           <w:b w:val="1"/>
           <w:bCs w:val="1"/>
@@ -904,6 +934,7 @@
       </w:r>
       <w:r>
         <w:rPr>
+          <w:rStyle w:val="None"/>
           <w:rFonts w:ascii="Comic Sans MS" w:hAnsi="Comic Sans MS"/>
           <w:b w:val="1"/>
           <w:bCs w:val="1"/>
@@ -926,6 +957,7 @@
       </w:r>
       <w:r>
         <w:rPr>
+          <w:rStyle w:val="None"/>
           <w:rFonts w:ascii="Comic Sans MS" w:hAnsi="Comic Sans MS"/>
           <w:b w:val="1"/>
           <w:bCs w:val="1"/>
@@ -948,6 +980,7 @@
       </w:r>
       <w:r>
         <w:rPr>
+          <w:rStyle w:val="None"/>
           <w:rFonts w:ascii="Comic Sans MS" w:hAnsi="Comic Sans MS"/>
           <w:b w:val="1"/>
           <w:bCs w:val="1"/>
@@ -970,6 +1003,7 @@
       </w:r>
       <w:r>
         <w:rPr>
+          <w:rStyle w:val="None"/>
           <w:rFonts w:ascii="Comic Sans MS" w:hAnsi="Comic Sans MS"/>
           <w:b w:val="1"/>
           <w:bCs w:val="1"/>
@@ -992,6 +1026,7 @@
       </w:r>
       <w:r>
         <w:rPr>
+          <w:rStyle w:val="None"/>
           <w:rFonts w:ascii="Comic Sans MS" w:hAnsi="Comic Sans MS"/>
           <w:b w:val="1"/>
           <w:bCs w:val="1"/>
@@ -1014,6 +1049,7 @@
       </w:r>
       <w:r>
         <w:rPr>
+          <w:rStyle w:val="None"/>
           <w:rFonts w:ascii="Comic Sans MS" w:hAnsi="Comic Sans MS"/>
           <w:b w:val="1"/>
           <w:bCs w:val="1"/>
@@ -1036,6 +1072,7 @@
       </w:r>
       <w:r>
         <w:rPr>
+          <w:rStyle w:val="None"/>
           <w:rFonts w:ascii="Comic Sans MS" w:hAnsi="Comic Sans MS"/>
           <w:b w:val="1"/>
           <w:bCs w:val="1"/>
@@ -1058,6 +1095,7 @@
       </w:r>
       <w:r>
         <w:rPr>
+          <w:rStyle w:val="None"/>
           <w:rFonts w:ascii="Comic Sans MS" w:hAnsi="Comic Sans MS"/>
           <w:b w:val="1"/>
           <w:bCs w:val="1"/>
@@ -1080,6 +1118,7 @@
       </w:r>
       <w:r>
         <w:rPr>
+          <w:rStyle w:val="None"/>
           <w:rFonts w:ascii="Comic Sans MS" w:hAnsi="Comic Sans MS"/>
           <w:b w:val="1"/>
           <w:bCs w:val="1"/>
@@ -1093,6 +1132,7 @@
       </w:r>
       <w:r>
         <w:rPr>
+          <w:rStyle w:val="None"/>
           <w:rFonts w:ascii="Comic Sans MS" w:hAnsi="Comic Sans MS"/>
           <w:b w:val="1"/>
           <w:bCs w:val="1"/>
@@ -1105,6 +1145,7 @@
       </w:r>
       <w:r>
         <w:rPr>
+          <w:rStyle w:val="None"/>
           <w:rFonts w:ascii="Comic Sans MS" w:hAnsi="Comic Sans MS"/>
           <w:b w:val="1"/>
           <w:bCs w:val="1"/>
@@ -1137,6 +1178,7 @@
       </w:pPr>
       <w:r>
         <w:rPr>
+          <w:rStyle w:val="None"/>
           <w:rFonts w:ascii="Comic Sans MS" w:hAnsi="Comic Sans MS"/>
           <w:spacing w:val="-5"/>
           <w:sz w:val="20"/>
@@ -1148,6 +1190,7 @@
       </w:r>
       <w:r>
         <w:rPr>
+          <w:rStyle w:val="None"/>
           <w:rFonts w:ascii="Comic Sans MS" w:hAnsi="Comic Sans MS"/>
           <w:b w:val="1"/>
           <w:bCs w:val="1"/>
@@ -1161,6 +1204,7 @@
       </w:r>
       <w:r>
         <w:rPr>
+          <w:rStyle w:val="None"/>
           <w:rFonts w:ascii="Comic Sans MS" w:hAnsi="Comic Sans MS"/>
           <w:spacing w:val="-5"/>
           <w:sz w:val="20"/>
@@ -1172,6 +1216,7 @@
       </w:r>
       <w:r>
         <w:rPr>
+          <w:rStyle w:val="None"/>
           <w:rFonts w:ascii="Comic Sans MS" w:hAnsi="Comic Sans MS"/>
           <w:b w:val="1"/>
           <w:bCs w:val="1"/>
@@ -1185,6 +1230,7 @@
       </w:r>
       <w:r>
         <w:rPr>
+          <w:rStyle w:val="None"/>
           <w:rFonts w:ascii="Comic Sans MS" w:hAnsi="Comic Sans MS"/>
           <w:spacing w:val="-5"/>
           <w:sz w:val="20"/>
@@ -1196,6 +1242,7 @@
       </w:r>
       <w:r>
         <w:rPr>
+          <w:rStyle w:val="None"/>
           <w:rFonts w:ascii="Comic Sans MS" w:hAnsi="Comic Sans MS"/>
           <w:b w:val="1"/>
           <w:bCs w:val="1"/>
@@ -1209,6 +1256,7 @@
       </w:r>
       <w:r>
         <w:rPr>
+          <w:rStyle w:val="None"/>
           <w:rFonts w:ascii="Comic Sans MS" w:hAnsi="Comic Sans MS"/>
           <w:spacing w:val="-5"/>
           <w:sz w:val="20"/>
@@ -1220,6 +1268,7 @@
       </w:r>
       <w:r>
         <w:rPr>
+          <w:rStyle w:val="None"/>
           <w:rFonts w:ascii="Comic Sans MS" w:hAnsi="Comic Sans MS"/>
           <w:b w:val="1"/>
           <w:bCs w:val="1"/>
@@ -1252,6 +1301,7 @@
       </w:pPr>
       <w:r>
         <w:rPr>
+          <w:rStyle w:val="None"/>
           <w:rFonts w:ascii="Comic Sans MS" w:hAnsi="Comic Sans MS"/>
           <w:spacing w:val="-5"/>
           <w:sz w:val="20"/>
@@ -1263,6 +1313,7 @@
       </w:r>
       <w:r>
         <w:rPr>
+          <w:rStyle w:val="None"/>
           <w:rFonts w:ascii="Comic Sans MS" w:hAnsi="Comic Sans MS"/>
           <w:b w:val="1"/>
           <w:bCs w:val="1"/>
@@ -1276,6 +1327,7 @@
       </w:r>
       <w:r>
         <w:rPr>
+          <w:rStyle w:val="None"/>
           <w:rFonts w:ascii="Comic Sans MS" w:hAnsi="Comic Sans MS"/>
           <w:spacing w:val="-5"/>
           <w:sz w:val="20"/>
@@ -1306,6 +1358,7 @@
       </w:pPr>
       <w:r>
         <w:rPr>
+          <w:rStyle w:val="None"/>
           <w:rFonts w:ascii="Comic Sans MS" w:hAnsi="Comic Sans MS"/>
           <w:spacing w:val="-5"/>
           <w:sz w:val="20"/>
@@ -1317,6 +1370,7 @@
       </w:r>
       <w:r>
         <w:rPr>
+          <w:rStyle w:val="None"/>
           <w:rFonts w:ascii="Comic Sans MS" w:hAnsi="Comic Sans MS"/>
           <w:b w:val="1"/>
           <w:bCs w:val="1"/>
@@ -1330,6 +1384,7 @@
       </w:r>
       <w:r>
         <w:rPr>
+          <w:rStyle w:val="None"/>
           <w:rFonts w:ascii="Comic Sans MS" w:hAnsi="Comic Sans MS"/>
           <w:spacing w:val="-5"/>
           <w:sz w:val="20"/>
@@ -1341,6 +1396,7 @@
       </w:r>
       <w:r>
         <w:rPr>
+          <w:rStyle w:val="None"/>
           <w:rFonts w:ascii="Comic Sans MS" w:hAnsi="Comic Sans MS"/>
           <w:b w:val="1"/>
           <w:bCs w:val="1"/>
@@ -1354,6 +1410,7 @@
       </w:r>
       <w:r>
         <w:rPr>
+          <w:rStyle w:val="None"/>
           <w:rFonts w:ascii="Comic Sans MS" w:hAnsi="Comic Sans MS"/>
           <w:spacing w:val="-5"/>
           <w:sz w:val="20"/>
@@ -1365,6 +1422,7 @@
       </w:r>
       <w:r>
         <w:rPr>
+          <w:rStyle w:val="None"/>
           <w:rFonts w:ascii="Comic Sans MS" w:hAnsi="Comic Sans MS"/>
           <w:b w:val="1"/>
           <w:bCs w:val="1"/>
@@ -1378,6 +1436,7 @@
       </w:r>
       <w:r>
         <w:rPr>
+          <w:rStyle w:val="None"/>
           <w:rFonts w:ascii="Comic Sans MS" w:hAnsi="Comic Sans MS"/>
           <w:spacing w:val="-5"/>
           <w:sz w:val="20"/>
@@ -1390,7 +1449,7 @@
     </w:p>
     <w:p>
       <w:pPr>
-        <w:pStyle w:val="Body"/>
+        <w:pStyle w:val="Body A"/>
         <w:numPr>
           <w:ilvl w:val="0"/>
           <w:numId w:val="2"/>
@@ -1410,6 +1469,7 @@
       </w:pPr>
       <w:r>
         <w:rPr>
+          <w:rStyle w:val="None"/>
           <w:rFonts w:ascii="Comic Sans MS" w:hAnsi="Comic Sans MS"/>
           <w:b w:val="0"/>
           <w:bCs w:val="0"/>
@@ -1422,6 +1482,7 @@
       </w:r>
       <w:r>
         <w:rPr>
+          <w:rStyle w:val="None"/>
           <w:rFonts w:ascii="Comic Sans MS" w:hAnsi="Comic Sans MS"/>
           <w:b w:val="1"/>
           <w:bCs w:val="1"/>
@@ -1434,6 +1495,7 @@
       </w:r>
       <w:r>
         <w:rPr>
+          <w:rStyle w:val="None"/>
           <w:rFonts w:ascii="Comic Sans MS" w:hAnsi="Comic Sans MS"/>
           <w:b w:val="0"/>
           <w:bCs w:val="0"/>
@@ -1446,6 +1508,7 @@
       </w:r>
       <w:r>
         <w:rPr>
+          <w:rStyle w:val="None"/>
           <w:rFonts w:ascii="Comic Sans MS" w:hAnsi="Comic Sans MS"/>
           <w:b w:val="1"/>
           <w:bCs w:val="1"/>
@@ -1459,7 +1522,7 @@
     </w:p>
     <w:p>
       <w:pPr>
-        <w:pStyle w:val="Body"/>
+        <w:pStyle w:val="Body A"/>
         <w:numPr>
           <w:ilvl w:val="0"/>
           <w:numId w:val="2"/>
@@ -1479,6 +1542,7 @@
       </w:pPr>
       <w:r>
         <w:rPr>
+          <w:rStyle w:val="None"/>
           <w:rFonts w:ascii="Comic Sans MS" w:hAnsi="Comic Sans MS"/>
           <w:b w:val="0"/>
           <w:bCs w:val="0"/>
@@ -1491,6 +1555,7 @@
       </w:r>
       <w:r>
         <w:rPr>
+          <w:rStyle w:val="None"/>
           <w:rFonts w:ascii="Comic Sans MS" w:hAnsi="Comic Sans MS"/>
           <w:b w:val="1"/>
           <w:bCs w:val="1"/>
@@ -1503,23 +1568,27 @@
       </w:r>
       <w:r>
         <w:rPr>
+          <w:rStyle w:val="None"/>
           <w:rFonts w:ascii="Comic Sans MS" w:hAnsi="Comic Sans MS"/>
           <w:b w:val="0"/>
           <w:bCs w:val="0"/>
           <w:sz w:val="20"/>
           <w:szCs w:val="20"/>
           <w:rtl w:val="0"/>
+          <w:lang w:val="en-US"/>
         </w:rPr>
         <w:t>and</w:t>
       </w:r>
       <w:r>
         <w:rPr>
-          <w:rFonts w:ascii="Comic Sans MS" w:hAnsi="Comic Sans MS"/>
-          <w:b w:val="1"/>
-          <w:bCs w:val="1"/>
-          <w:sz w:val="20"/>
-          <w:szCs w:val="20"/>
-          <w:rtl w:val="0"/>
+          <w:rStyle w:val="None"/>
+          <w:rFonts w:ascii="Comic Sans MS" w:hAnsi="Comic Sans MS"/>
+          <w:b w:val="1"/>
+          <w:bCs w:val="1"/>
+          <w:sz w:val="20"/>
+          <w:szCs w:val="20"/>
+          <w:rtl w:val="0"/>
+          <w:lang w:val="en-US"/>
         </w:rPr>
         <w:t xml:space="preserve"> Saltstack.</w:t>
       </w:r>
@@ -1544,6 +1613,7 @@
       </w:pPr>
       <w:r>
         <w:rPr>
+          <w:rStyle w:val="None"/>
           <w:rFonts w:ascii="Comic Sans MS" w:hAnsi="Comic Sans MS"/>
           <w:spacing w:val="-5"/>
           <w:sz w:val="20"/>
@@ -1555,6 +1625,7 @@
       </w:r>
       <w:r>
         <w:rPr>
+          <w:rStyle w:val="None"/>
           <w:rFonts w:ascii="Comic Sans MS" w:hAnsi="Comic Sans MS"/>
           <w:b w:val="1"/>
           <w:bCs w:val="1"/>
@@ -1568,6 +1639,7 @@
       </w:r>
       <w:r>
         <w:rPr>
+          <w:rStyle w:val="None"/>
           <w:rFonts w:ascii="Comic Sans MS" w:hAnsi="Comic Sans MS"/>
           <w:spacing w:val="-5"/>
           <w:sz w:val="20"/>
@@ -1579,6 +1651,7 @@
       </w:r>
       <w:r>
         <w:rPr>
+          <w:rStyle w:val="None"/>
           <w:rFonts w:ascii="Comic Sans MS" w:hAnsi="Comic Sans MS"/>
           <w:b w:val="1"/>
           <w:bCs w:val="1"/>
@@ -1592,6 +1665,7 @@
       </w:r>
       <w:r>
         <w:rPr>
+          <w:rStyle w:val="None"/>
           <w:rFonts w:ascii="Comic Sans MS" w:hAnsi="Comic Sans MS"/>
           <w:spacing w:val="-5"/>
           <w:sz w:val="20"/>
@@ -1622,6 +1696,7 @@
       </w:pPr>
       <w:r>
         <w:rPr>
+          <w:rStyle w:val="None"/>
           <w:rFonts w:ascii="Comic Sans MS" w:hAnsi="Comic Sans MS"/>
           <w:spacing w:val="-5"/>
           <w:sz w:val="20"/>
@@ -1633,6 +1708,7 @@
       </w:r>
       <w:r>
         <w:rPr>
+          <w:rStyle w:val="None"/>
           <w:rFonts w:ascii="Comic Sans MS" w:hAnsi="Comic Sans MS"/>
           <w:b w:val="1"/>
           <w:bCs w:val="1"/>
@@ -1646,6 +1722,7 @@
       </w:r>
       <w:r>
         <w:rPr>
+          <w:rStyle w:val="None"/>
           <w:rFonts w:ascii="Comic Sans MS" w:hAnsi="Comic Sans MS"/>
           <w:spacing w:val="-5"/>
           <w:sz w:val="20"/>
@@ -1657,6 +1734,7 @@
       </w:r>
       <w:r>
         <w:rPr>
+          <w:rStyle w:val="None"/>
           <w:rFonts w:ascii="Comic Sans MS" w:hAnsi="Comic Sans MS"/>
           <w:b w:val="1"/>
           <w:bCs w:val="1"/>
@@ -1670,6 +1748,7 @@
       </w:r>
       <w:r>
         <w:rPr>
+          <w:rStyle w:val="None"/>
           <w:rFonts w:ascii="Comic Sans MS" w:hAnsi="Comic Sans MS"/>
           <w:spacing w:val="-5"/>
           <w:sz w:val="20"/>
@@ -1684,13 +1763,15 @@
       <w:pPr>
         <w:pStyle w:val="No Spacing"/>
         <w:rPr>
-          <w:rFonts w:ascii="Comic Sans MS" w:cs="Comic Sans MS" w:hAnsi="Comic Sans MS" w:eastAsia="Comic Sans MS"/>
-          <w:sz w:val="20"/>
-          <w:szCs w:val="20"/>
-        </w:rPr>
-      </w:pPr>
-      <w:r>
-        <w:rPr>
+          <w:rStyle w:val="None"/>
+          <w:rFonts w:ascii="Comic Sans MS" w:cs="Comic Sans MS" w:hAnsi="Comic Sans MS" w:eastAsia="Comic Sans MS"/>
+          <w:sz w:val="20"/>
+          <w:szCs w:val="20"/>
+        </w:rPr>
+      </w:pPr>
+      <w:r>
+        <w:rPr>
+          <w:rStyle w:val="None"/>
           <w:rFonts w:ascii="Comic Sans MS" w:hAnsi="Comic Sans MS"/>
           <w:sz w:val="20"/>
           <w:szCs w:val="20"/>
@@ -1730,6 +1811,7 @@
       </w:r>
       <w:r>
         <w:rPr>
+          <w:rStyle w:val="None"/>
           <w:rFonts w:ascii="Comic Sans MS" w:hAnsi="Comic Sans MS"/>
           <w:b w:val="1"/>
           <w:bCs w:val="1"/>
@@ -1752,6 +1834,7 @@
       </w:r>
       <w:r>
         <w:rPr>
+          <w:rStyle w:val="None"/>
           <w:rFonts w:ascii="Comic Sans MS" w:hAnsi="Comic Sans MS"/>
           <w:b w:val="1"/>
           <w:bCs w:val="1"/>
@@ -1774,6 +1857,7 @@
       </w:r>
       <w:r>
         <w:rPr>
+          <w:rStyle w:val="None"/>
           <w:rFonts w:ascii="Comic Sans MS" w:hAnsi="Comic Sans MS"/>
           <w:b w:val="1"/>
           <w:bCs w:val="1"/>
@@ -1796,6 +1880,7 @@
       </w:r>
       <w:r>
         <w:rPr>
+          <w:rStyle w:val="None"/>
           <w:rFonts w:ascii="Comic Sans MS" w:hAnsi="Comic Sans MS"/>
           <w:b w:val="1"/>
           <w:bCs w:val="1"/>
@@ -1818,6 +1903,7 @@
       </w:r>
       <w:r>
         <w:rPr>
+          <w:rStyle w:val="None"/>
           <w:rFonts w:ascii="Comic Sans MS" w:hAnsi="Comic Sans MS"/>
           <w:b w:val="1"/>
           <w:bCs w:val="1"/>
@@ -1840,6 +1926,7 @@
       </w:r>
       <w:r>
         <w:rPr>
+          <w:rStyle w:val="None"/>
           <w:rFonts w:ascii="Comic Sans MS" w:hAnsi="Comic Sans MS"/>
           <w:b w:val="1"/>
           <w:bCs w:val="1"/>
@@ -1891,6 +1978,7 @@
       </w:r>
       <w:r>
         <w:rPr>
+          <w:rStyle w:val="None"/>
           <w:rFonts w:ascii="Comic Sans MS" w:hAnsi="Comic Sans MS"/>
           <w:b w:val="1"/>
           <w:bCs w:val="1"/>
@@ -1913,6 +2001,7 @@
       </w:r>
       <w:r>
         <w:rPr>
+          <w:rStyle w:val="None"/>
           <w:rFonts w:ascii="Comic Sans MS" w:hAnsi="Comic Sans MS"/>
           <w:b w:val="1"/>
           <w:bCs w:val="1"/>
@@ -1935,6 +2024,7 @@
       </w:r>
       <w:r>
         <w:rPr>
+          <w:rStyle w:val="None"/>
           <w:rFonts w:ascii="Comic Sans MS" w:hAnsi="Comic Sans MS"/>
           <w:b w:val="1"/>
           <w:bCs w:val="1"/>
@@ -1976,6 +2066,7 @@
       </w:r>
       <w:r>
         <w:rPr>
+          <w:rStyle w:val="None"/>
           <w:rFonts w:ascii="Comic Sans MS" w:hAnsi="Comic Sans MS"/>
           <w:b w:val="1"/>
           <w:bCs w:val="1"/>
@@ -1998,6 +2089,7 @@
       </w:r>
       <w:r>
         <w:rPr>
+          <w:rStyle w:val="None"/>
           <w:rFonts w:ascii="Comic Sans MS" w:hAnsi="Comic Sans MS"/>
           <w:b w:val="1"/>
           <w:bCs w:val="1"/>
@@ -2049,6 +2141,7 @@
       </w:r>
       <w:r>
         <w:rPr>
+          <w:rStyle w:val="None"/>
           <w:rFonts w:ascii="Comic Sans MS" w:hAnsi="Comic Sans MS"/>
           <w:b w:val="1"/>
           <w:bCs w:val="1"/>
@@ -2100,6 +2193,7 @@
       </w:r>
       <w:r>
         <w:rPr>
+          <w:rStyle w:val="None"/>
           <w:rFonts w:ascii="Comic Sans MS" w:hAnsi="Comic Sans MS"/>
           <w:b w:val="1"/>
           <w:bCs w:val="1"/>
@@ -2122,6 +2216,7 @@
       </w:r>
       <w:r>
         <w:rPr>
+          <w:rStyle w:val="None"/>
           <w:rFonts w:ascii="Comic Sans MS" w:hAnsi="Comic Sans MS"/>
           <w:b w:val="1"/>
           <w:bCs w:val="1"/>
@@ -2144,6 +2239,7 @@
       </w:r>
       <w:r>
         <w:rPr>
+          <w:rStyle w:val="None"/>
           <w:rFonts w:ascii="Comic Sans MS" w:hAnsi="Comic Sans MS"/>
           <w:b w:val="1"/>
           <w:bCs w:val="1"/>
@@ -2170,6 +2266,7 @@
         <w:pStyle w:val="No Spacing"/>
         <w:ind w:left="720" w:firstLine="0"/>
         <w:rPr>
+          <w:rStyle w:val="None"/>
           <w:rFonts w:ascii="Comic Sans MS" w:cs="Comic Sans MS" w:hAnsi="Comic Sans MS" w:eastAsia="Comic Sans MS"/>
           <w:sz w:val="20"/>
           <w:szCs w:val="20"/>
@@ -2181,6 +2278,7 @@
         <w:pStyle w:val="No Spacing"/>
         <w:ind w:left="720" w:firstLine="0"/>
         <w:rPr>
+          <w:rStyle w:val="None"/>
           <w:rFonts w:ascii="Comic Sans MS" w:cs="Comic Sans MS" w:hAnsi="Comic Sans MS" w:eastAsia="Comic Sans MS"/>
           <w:sz w:val="20"/>
           <w:szCs w:val="20"/>
@@ -2192,17 +2290,19 @@
         <w:pStyle w:val="No Spacing"/>
         <w:ind w:left="720" w:firstLine="0"/>
         <w:rPr>
-          <w:rFonts w:ascii="Comic Sans MS" w:cs="Comic Sans MS" w:hAnsi="Comic Sans MS" w:eastAsia="Comic Sans MS"/>
-          <w:sz w:val="20"/>
-          <w:szCs w:val="20"/>
-        </w:rPr>
-      </w:pPr>
-    </w:p>
-    <w:p>
-      <w:pPr>
-        <w:pStyle w:val="Body"/>
+          <w:rStyle w:val="None"/>
+          <w:rFonts w:ascii="Comic Sans MS" w:cs="Comic Sans MS" w:hAnsi="Comic Sans MS" w:eastAsia="Comic Sans MS"/>
+          <w:sz w:val="20"/>
+          <w:szCs w:val="20"/>
+        </w:rPr>
+      </w:pPr>
+    </w:p>
+    <w:p>
+      <w:pPr>
+        <w:pStyle w:val="Body A"/>
         <w:spacing w:before="60" w:after="60" w:line="220" w:lineRule="atLeast"/>
         <w:rPr>
+          <w:rStyle w:val="None"/>
           <w:rFonts w:ascii="Comic Sans MS" w:cs="Comic Sans MS" w:hAnsi="Comic Sans MS" w:eastAsia="Comic Sans MS"/>
           <w:spacing w:val="-5"/>
           <w:sz w:val="20"/>
@@ -2211,6 +2311,7 @@
       </w:pPr>
       <w:r>
         <w:rPr>
+          <w:rStyle w:val="None"/>
           <w:rFonts w:ascii="Comic Sans MS" w:hAnsi="Comic Sans MS"/>
           <w:spacing w:val="-5"/>
           <w:sz w:val="20"/>
@@ -2253,6 +2354,7 @@
       </w:r>
       <w:r>
         <w:rPr>
+          <w:rStyle w:val="None"/>
           <w:rFonts w:ascii="Comic Sans MS" w:hAnsi="Comic Sans MS"/>
           <w:b w:val="1"/>
           <w:bCs w:val="1"/>
@@ -2275,6 +2377,7 @@
       </w:r>
       <w:r>
         <w:rPr>
+          <w:rStyle w:val="None"/>
           <w:rFonts w:ascii="Comic Sans MS" w:hAnsi="Comic Sans MS"/>
           <w:b w:val="1"/>
           <w:bCs w:val="1"/>
@@ -2297,6 +2400,7 @@
       </w:r>
       <w:r>
         <w:rPr>
+          <w:rStyle w:val="None"/>
           <w:rFonts w:ascii="Comic Sans MS" w:hAnsi="Comic Sans MS"/>
           <w:b w:val="1"/>
           <w:bCs w:val="1"/>
@@ -2319,6 +2423,7 @@
       </w:r>
       <w:r>
         <w:rPr>
+          <w:rStyle w:val="None"/>
           <w:rFonts w:ascii="Comic Sans MS" w:hAnsi="Comic Sans MS"/>
           <w:b w:val="1"/>
           <w:bCs w:val="1"/>
@@ -2341,6 +2446,7 @@
       </w:r>
       <w:r>
         <w:rPr>
+          <w:rStyle w:val="None"/>
           <w:rFonts w:ascii="Comic Sans MS" w:hAnsi="Comic Sans MS"/>
           <w:b w:val="1"/>
           <w:bCs w:val="1"/>
@@ -2363,6 +2469,7 @@
       </w:r>
       <w:r>
         <w:rPr>
+          <w:rStyle w:val="None"/>
           <w:rFonts w:ascii="Comic Sans MS" w:hAnsi="Comic Sans MS"/>
           <w:b w:val="1"/>
           <w:bCs w:val="1"/>
@@ -2385,6 +2492,7 @@
       </w:r>
       <w:r>
         <w:rPr>
+          <w:rStyle w:val="None"/>
           <w:rFonts w:ascii="Comic Sans MS" w:hAnsi="Comic Sans MS"/>
           <w:b w:val="1"/>
           <w:bCs w:val="1"/>
@@ -2437,6 +2545,7 @@
       </w:r>
       <w:r>
         <w:rPr>
+          <w:rStyle w:val="None"/>
           <w:rFonts w:ascii="Comic Sans MS" w:hAnsi="Comic Sans MS"/>
           <w:b w:val="1"/>
           <w:bCs w:val="1"/>
@@ -2459,6 +2568,7 @@
       </w:r>
       <w:r>
         <w:rPr>
+          <w:rStyle w:val="None"/>
           <w:rFonts w:ascii="Comic Sans MS" w:hAnsi="Comic Sans MS"/>
           <w:b w:val="1"/>
           <w:bCs w:val="1"/>
@@ -2481,6 +2591,7 @@
       </w:r>
       <w:r>
         <w:rPr>
+          <w:rStyle w:val="None"/>
           <w:rFonts w:ascii="Comic Sans MS" w:hAnsi="Comic Sans MS"/>
           <w:b w:val="1"/>
           <w:bCs w:val="1"/>
@@ -2503,6 +2614,7 @@
       </w:r>
       <w:r>
         <w:rPr>
+          <w:rStyle w:val="None"/>
           <w:rFonts w:ascii="Comic Sans MS" w:hAnsi="Comic Sans MS"/>
           <w:b w:val="1"/>
           <w:bCs w:val="1"/>
@@ -2516,14 +2628,14 @@
     </w:p>
     <w:p>
       <w:pPr>
-        <w:pStyle w:val="Body"/>
-        <w:rPr>
+        <w:pStyle w:val="Body A"/>
+        <w:rPr>
+          <w:rStyle w:val="None"/>
           <w:rFonts w:ascii="Comic Sans MS" w:cs="Comic Sans MS" w:hAnsi="Comic Sans MS" w:eastAsia="Comic Sans MS"/>
           <w:b w:val="1"/>
           <w:bCs w:val="1"/>
           <w:sz w:val="10"/>
           <w:szCs w:val="10"/>
-          <w:lang w:val="en-US"/>
         </w:rPr>
       </w:pPr>
     </w:p>
@@ -2531,13 +2643,15 @@
       <w:pPr>
         <w:pStyle w:val="caption"/>
         <w:rPr>
-          <w:rFonts w:ascii="Comic Sans MS" w:cs="Comic Sans MS" w:hAnsi="Comic Sans MS" w:eastAsia="Comic Sans MS"/>
-          <w:sz w:val="20"/>
-          <w:szCs w:val="20"/>
-        </w:rPr>
-      </w:pPr>
-      <w:r>
-        <w:rPr>
+          <w:rStyle w:val="None"/>
+          <w:rFonts w:ascii="Comic Sans MS" w:cs="Comic Sans MS" w:hAnsi="Comic Sans MS" w:eastAsia="Comic Sans MS"/>
+          <w:sz w:val="20"/>
+          <w:szCs w:val="20"/>
+        </w:rPr>
+      </w:pPr>
+      <w:r>
+        <w:rPr>
+          <w:rStyle w:val="None"/>
           <w:rFonts w:ascii="Comic Sans MS" w:hAnsi="Comic Sans MS"/>
           <w:sz w:val="20"/>
           <w:szCs w:val="20"/>
@@ -2549,16 +2663,18 @@
     </w:p>
     <w:p>
       <w:pPr>
-        <w:pStyle w:val="Body"/>
+        <w:pStyle w:val="Body A"/>
         <w:jc w:val="both"/>
         <w:rPr>
-          <w:rFonts w:ascii="Comic Sans MS" w:cs="Comic Sans MS" w:hAnsi="Comic Sans MS" w:eastAsia="Comic Sans MS"/>
-          <w:sz w:val="20"/>
-          <w:szCs w:val="20"/>
-        </w:rPr>
-      </w:pPr>
-      <w:r>
-        <w:rPr>
+          <w:rStyle w:val="None"/>
+          <w:rFonts w:ascii="Comic Sans MS" w:cs="Comic Sans MS" w:hAnsi="Comic Sans MS" w:eastAsia="Comic Sans MS"/>
+          <w:sz w:val="20"/>
+          <w:szCs w:val="20"/>
+        </w:rPr>
+      </w:pPr>
+      <w:r>
+        <w:rPr>
+          <w:rStyle w:val="None"/>
           <w:rFonts w:ascii="Comic Sans MS" w:hAnsi="Comic Sans MS"/>
           <w:sz w:val="20"/>
           <w:szCs w:val="20"/>
@@ -2569,6 +2685,7 @@
       </w:r>
       <w:r>
         <w:rPr>
+          <w:rStyle w:val="None"/>
           <w:rFonts w:ascii="Comic Sans MS" w:hAnsi="Comic Sans MS"/>
           <w:b w:val="1"/>
           <w:bCs w:val="1"/>
@@ -2581,6 +2698,7 @@
       </w:r>
       <w:r>
         <w:rPr>
+          <w:rStyle w:val="None"/>
           <w:rFonts w:ascii="Comic Sans MS" w:hAnsi="Comic Sans MS"/>
           <w:sz w:val="20"/>
           <w:szCs w:val="20"/>
@@ -2591,6 +2709,7 @@
       </w:r>
       <w:r>
         <w:rPr>
+          <w:rStyle w:val="None"/>
           <w:rFonts w:ascii="Comic Sans MS" w:hAnsi="Comic Sans MS"/>
           <w:b w:val="1"/>
           <w:bCs w:val="1"/>
@@ -2603,6 +2722,7 @@
       </w:r>
       <w:r>
         <w:rPr>
+          <w:rStyle w:val="None"/>
           <w:rFonts w:ascii="Comic Sans MS" w:hAnsi="Comic Sans MS"/>
           <w:sz w:val="20"/>
           <w:szCs w:val="20"/>
@@ -2613,16 +2733,19 @@
       </w:r>
       <w:r>
         <w:rPr>
+          <w:rStyle w:val="None"/>
           <w:rFonts w:ascii="Comic Sans MS" w:hAnsi="Comic Sans MS"/>
           <w:sz w:val="20"/>
           <w:szCs w:val="20"/>
           <w:vertAlign w:val="superscript"/>
           <w:rtl w:val="0"/>
+          <w:lang w:val="en-US"/>
         </w:rPr>
         <w:t>st</w:t>
       </w:r>
       <w:r>
         <w:rPr>
+          <w:rStyle w:val="None"/>
           <w:rFonts w:ascii="Comic Sans MS" w:hAnsi="Comic Sans MS"/>
           <w:sz w:val="20"/>
           <w:szCs w:val="20"/>
@@ -2633,6 +2756,7 @@
       </w:r>
       <w:r>
         <w:rPr>
+          <w:rStyle w:val="None"/>
           <w:rFonts w:ascii="Comic Sans MS" w:hAnsi="Comic Sans MS"/>
           <w:sz w:val="20"/>
           <w:szCs w:val="20"/>
@@ -2644,6 +2768,7 @@
       </w:r>
       <w:r>
         <w:rPr>
+          <w:rStyle w:val="None"/>
           <w:rFonts w:ascii="Comic Sans MS" w:hAnsi="Comic Sans MS"/>
           <w:sz w:val="20"/>
           <w:szCs w:val="20"/>
@@ -2655,9 +2780,10 @@
     </w:p>
     <w:p>
       <w:pPr>
-        <w:pStyle w:val="Body"/>
+        <w:pStyle w:val="Body A"/>
         <w:jc w:val="both"/>
         <w:rPr>
+          <w:rStyle w:val="None"/>
           <w:rFonts w:ascii="Comic Sans MS" w:cs="Comic Sans MS" w:hAnsi="Comic Sans MS" w:eastAsia="Comic Sans MS"/>
           <w:sz w:val="6"/>
           <w:szCs w:val="6"/>
@@ -2666,16 +2792,18 @@
     </w:p>
     <w:p>
       <w:pPr>
-        <w:pStyle w:val="Body"/>
+        <w:pStyle w:val="Body A"/>
         <w:jc w:val="both"/>
         <w:rPr>
-          <w:rFonts w:ascii="Comic Sans MS" w:cs="Comic Sans MS" w:hAnsi="Comic Sans MS" w:eastAsia="Comic Sans MS"/>
-          <w:sz w:val="20"/>
-          <w:szCs w:val="20"/>
-        </w:rPr>
-      </w:pPr>
-      <w:r>
-        <w:rPr>
+          <w:rStyle w:val="None"/>
+          <w:rFonts w:ascii="Comic Sans MS" w:cs="Comic Sans MS" w:hAnsi="Comic Sans MS" w:eastAsia="Comic Sans MS"/>
+          <w:sz w:val="20"/>
+          <w:szCs w:val="20"/>
+        </w:rPr>
+      </w:pPr>
+      <w:r>
+        <w:rPr>
+          <w:rStyle w:val="None"/>
           <w:rFonts w:ascii="Comic Sans MS" w:hAnsi="Comic Sans MS"/>
           <w:sz w:val="20"/>
           <w:szCs w:val="20"/>
@@ -2687,117 +2815,134 @@
     </w:p>
     <w:p>
       <w:pPr>
-        <w:pStyle w:val="Body"/>
+        <w:pStyle w:val="Body A"/>
         <w:jc w:val="both"/>
         <w:rPr>
-          <w:rFonts w:ascii="Comic Sans MS" w:cs="Comic Sans MS" w:hAnsi="Comic Sans MS" w:eastAsia="Comic Sans MS"/>
-          <w:sz w:val="20"/>
-          <w:szCs w:val="20"/>
-        </w:rPr>
-      </w:pPr>
-      <w:r>
-        <w:rPr>
-          <w:rFonts w:ascii="Comic Sans MS" w:hAnsi="Comic Sans MS"/>
-          <w:sz w:val="20"/>
-          <w:szCs w:val="20"/>
-          <w:rtl w:val="0"/>
+          <w:rStyle w:val="None"/>
+          <w:rFonts w:ascii="Comic Sans MS" w:cs="Comic Sans MS" w:hAnsi="Comic Sans MS" w:eastAsia="Comic Sans MS"/>
+          <w:sz w:val="20"/>
+          <w:szCs w:val="20"/>
+        </w:rPr>
+      </w:pPr>
+      <w:r>
+        <w:rPr>
+          <w:rStyle w:val="None"/>
+          <w:rFonts w:ascii="Comic Sans MS" w:hAnsi="Comic Sans MS"/>
+          <w:sz w:val="20"/>
+          <w:szCs w:val="20"/>
+          <w:rtl w:val="0"/>
+          <w:lang w:val="en-US"/>
         </w:rPr>
         <w:t>119-120,Adamjee Court Annexe Building-2</w:t>
       </w:r>
     </w:p>
     <w:p>
       <w:pPr>
-        <w:pStyle w:val="Body"/>
+        <w:pStyle w:val="Body A"/>
         <w:jc w:val="both"/>
         <w:rPr>
-          <w:rFonts w:ascii="Comic Sans MS" w:cs="Comic Sans MS" w:hAnsi="Comic Sans MS" w:eastAsia="Comic Sans MS"/>
-          <w:sz w:val="20"/>
-          <w:szCs w:val="20"/>
-        </w:rPr>
-      </w:pPr>
-      <w:r>
-        <w:rPr>
-          <w:rFonts w:ascii="Comic Sans MS" w:hAnsi="Comic Sans MS"/>
-          <w:sz w:val="20"/>
-          <w:szCs w:val="20"/>
-          <w:rtl w:val="0"/>
+          <w:rStyle w:val="None"/>
+          <w:rFonts w:ascii="Comic Sans MS" w:cs="Comic Sans MS" w:hAnsi="Comic Sans MS" w:eastAsia="Comic Sans MS"/>
+          <w:sz w:val="20"/>
+          <w:szCs w:val="20"/>
           <w:lang w:val="nl-NL"/>
         </w:rPr>
+      </w:pPr>
+      <w:r>
+        <w:rPr>
+          <w:rStyle w:val="None"/>
+          <w:rFonts w:ascii="Comic Sans MS" w:hAnsi="Comic Sans MS"/>
+          <w:sz w:val="20"/>
+          <w:szCs w:val="20"/>
+          <w:rtl w:val="0"/>
+          <w:lang w:val="nl-NL"/>
+        </w:rPr>
         <w:t>Motijheel Commercial Area</w:t>
       </w:r>
     </w:p>
     <w:p>
       <w:pPr>
-        <w:pStyle w:val="Body"/>
+        <w:pStyle w:val="Body A"/>
         <w:jc w:val="both"/>
         <w:rPr>
-          <w:rFonts w:ascii="Comic Sans MS" w:cs="Comic Sans MS" w:hAnsi="Comic Sans MS" w:eastAsia="Comic Sans MS"/>
-          <w:sz w:val="20"/>
-          <w:szCs w:val="20"/>
-        </w:rPr>
-      </w:pPr>
-      <w:r>
-        <w:rPr>
-          <w:rFonts w:ascii="Comic Sans MS" w:hAnsi="Comic Sans MS"/>
-          <w:sz w:val="20"/>
-          <w:szCs w:val="20"/>
-          <w:rtl w:val="0"/>
+          <w:rStyle w:val="None"/>
+          <w:rFonts w:ascii="Comic Sans MS" w:cs="Comic Sans MS" w:hAnsi="Comic Sans MS" w:eastAsia="Comic Sans MS"/>
+          <w:sz w:val="20"/>
+          <w:szCs w:val="20"/>
+        </w:rPr>
+      </w:pPr>
+      <w:r>
+        <w:rPr>
+          <w:rStyle w:val="None"/>
+          <w:rFonts w:ascii="Comic Sans MS" w:hAnsi="Comic Sans MS"/>
+          <w:sz w:val="20"/>
+          <w:szCs w:val="20"/>
+          <w:rtl w:val="0"/>
+          <w:lang w:val="en-US"/>
         </w:rPr>
         <w:t>Dhaka-1000, Bangladesh.</w:t>
       </w:r>
     </w:p>
     <w:p>
       <w:pPr>
-        <w:pStyle w:val="Body"/>
+        <w:pStyle w:val="Body A"/>
         <w:jc w:val="both"/>
         <w:rPr>
-          <w:rFonts w:ascii="Comic Sans MS" w:cs="Comic Sans MS" w:hAnsi="Comic Sans MS" w:eastAsia="Comic Sans MS"/>
-          <w:sz w:val="20"/>
-          <w:szCs w:val="20"/>
-        </w:rPr>
-      </w:pPr>
-      <w:r>
-        <w:rPr>
-          <w:rFonts w:ascii="Comic Sans MS" w:hAnsi="Comic Sans MS"/>
-          <w:sz w:val="20"/>
-          <w:szCs w:val="20"/>
-          <w:rtl w:val="0"/>
+          <w:rStyle w:val="None"/>
+          <w:rFonts w:ascii="Comic Sans MS" w:cs="Comic Sans MS" w:hAnsi="Comic Sans MS" w:eastAsia="Comic Sans MS"/>
+          <w:sz w:val="20"/>
+          <w:szCs w:val="20"/>
+        </w:rPr>
+      </w:pPr>
+      <w:r>
+        <w:rPr>
+          <w:rStyle w:val="None"/>
+          <w:rFonts w:ascii="Comic Sans MS" w:hAnsi="Comic Sans MS"/>
+          <w:sz w:val="20"/>
+          <w:szCs w:val="20"/>
+          <w:rtl w:val="0"/>
+          <w:lang w:val="en-US"/>
         </w:rPr>
         <w:t>Phone: +88-02-9567231,PABX:+88-02-9567265 EXT 226</w:t>
       </w:r>
     </w:p>
     <w:p>
       <w:pPr>
-        <w:pStyle w:val="Body"/>
+        <w:pStyle w:val="Body A"/>
         <w:jc w:val="both"/>
         <w:rPr>
-          <w:rFonts w:ascii="Comic Sans MS" w:cs="Comic Sans MS" w:hAnsi="Comic Sans MS" w:eastAsia="Comic Sans MS"/>
-          <w:sz w:val="20"/>
-          <w:szCs w:val="20"/>
-        </w:rPr>
-      </w:pPr>
-      <w:r>
-        <w:rPr>
-          <w:rFonts w:ascii="Comic Sans MS" w:hAnsi="Comic Sans MS"/>
-          <w:sz w:val="20"/>
-          <w:szCs w:val="20"/>
-          <w:rtl w:val="0"/>
+          <w:rStyle w:val="None"/>
+          <w:rFonts w:ascii="Comic Sans MS" w:cs="Comic Sans MS" w:hAnsi="Comic Sans MS" w:eastAsia="Comic Sans MS"/>
+          <w:sz w:val="20"/>
+          <w:szCs w:val="20"/>
+        </w:rPr>
+      </w:pPr>
+      <w:r>
+        <w:rPr>
+          <w:rStyle w:val="None"/>
+          <w:rFonts w:ascii="Comic Sans MS" w:hAnsi="Comic Sans MS"/>
+          <w:sz w:val="20"/>
+          <w:szCs w:val="20"/>
+          <w:rtl w:val="0"/>
+          <w:lang w:val="en-US"/>
         </w:rPr>
         <w:t>Email: info@primebank.com.bd</w:t>
       </w:r>
     </w:p>
     <w:p>
       <w:pPr>
-        <w:pStyle w:val="Body"/>
+        <w:pStyle w:val="Body A"/>
         <w:jc w:val="both"/>
         <w:rPr>
-          <w:rFonts w:ascii="Comic Sans MS" w:cs="Comic Sans MS" w:hAnsi="Comic Sans MS" w:eastAsia="Comic Sans MS"/>
-          <w:sz w:val="20"/>
-          <w:szCs w:val="20"/>
-        </w:rPr>
-      </w:pPr>
-      <w:r>
-        <w:rPr>
+          <w:rStyle w:val="None"/>
+          <w:rFonts w:ascii="Comic Sans MS" w:cs="Comic Sans MS" w:hAnsi="Comic Sans MS" w:eastAsia="Comic Sans MS"/>
+          <w:sz w:val="20"/>
+          <w:szCs w:val="20"/>
+        </w:rPr>
+      </w:pPr>
+      <w:r>
+        <w:rPr>
+          <w:rStyle w:val="None"/>
           <w:rFonts w:ascii="Comic Sans MS" w:hAnsi="Comic Sans MS"/>
           <w:sz w:val="20"/>
           <w:szCs w:val="20"/>
@@ -2809,9 +2954,10 @@
     </w:p>
     <w:p>
       <w:pPr>
-        <w:pStyle w:val="Body"/>
+        <w:pStyle w:val="Body A"/>
         <w:jc w:val="both"/>
         <w:rPr>
+          <w:rStyle w:val="None"/>
           <w:rFonts w:ascii="Comic Sans MS" w:cs="Comic Sans MS" w:hAnsi="Comic Sans MS" w:eastAsia="Comic Sans MS"/>
           <w:sz w:val="10"/>
           <w:szCs w:val="10"/>
@@ -2970,16 +3116,18 @@
     </w:p>
     <w:p>
       <w:pPr>
-        <w:pStyle w:val="Body"/>
+        <w:pStyle w:val="Body A"/>
         <w:jc w:val="both"/>
         <w:rPr>
-          <w:rFonts w:ascii="Comic Sans MS" w:cs="Comic Sans MS" w:hAnsi="Comic Sans MS" w:eastAsia="Comic Sans MS"/>
-          <w:sz w:val="20"/>
-          <w:szCs w:val="20"/>
-        </w:rPr>
-      </w:pPr>
-      <w:r>
-        <w:rPr>
+          <w:rStyle w:val="None"/>
+          <w:rFonts w:ascii="Comic Sans MS" w:cs="Comic Sans MS" w:hAnsi="Comic Sans MS" w:eastAsia="Comic Sans MS"/>
+          <w:sz w:val="20"/>
+          <w:szCs w:val="20"/>
+        </w:rPr>
+      </w:pPr>
+      <w:r>
+        <w:rPr>
+          <w:rStyle w:val="None"/>
           <w:rFonts w:ascii="Comic Sans MS" w:hAnsi="Comic Sans MS"/>
           <w:sz w:val="20"/>
           <w:szCs w:val="20"/>
@@ -2990,6 +3138,7 @@
       </w:r>
       <w:r>
         <w:rPr>
+          <w:rStyle w:val="None"/>
           <w:rFonts w:ascii="Comic Sans MS" w:hAnsi="Comic Sans MS"/>
           <w:b w:val="1"/>
           <w:bCs w:val="1"/>
@@ -3002,6 +3151,7 @@
       </w:r>
       <w:r>
         <w:rPr>
+          <w:rStyle w:val="None"/>
           <w:rFonts w:ascii="Comic Sans MS" w:hAnsi="Comic Sans MS"/>
           <w:sz w:val="20"/>
           <w:szCs w:val="20"/>
@@ -3012,6 +3162,7 @@
       </w:r>
       <w:r>
         <w:rPr>
+          <w:rStyle w:val="None"/>
           <w:rFonts w:ascii="Comic Sans MS" w:hAnsi="Comic Sans MS"/>
           <w:b w:val="1"/>
           <w:bCs w:val="1"/>
@@ -3024,6 +3175,7 @@
       </w:r>
       <w:r>
         <w:rPr>
+          <w:rStyle w:val="None"/>
           <w:rFonts w:ascii="Comic Sans MS" w:hAnsi="Comic Sans MS"/>
           <w:sz w:val="20"/>
           <w:szCs w:val="20"/>
@@ -3034,6 +3186,7 @@
       </w:r>
       <w:r>
         <w:rPr>
+          <w:rStyle w:val="None"/>
           <w:rFonts w:ascii="Comic Sans MS" w:hAnsi="Comic Sans MS"/>
           <w:sz w:val="20"/>
           <w:szCs w:val="20"/>
@@ -3045,6 +3198,7 @@
       </w:r>
       <w:r>
         <w:rPr>
+          <w:rStyle w:val="None"/>
           <w:rFonts w:ascii="Comic Sans MS" w:hAnsi="Comic Sans MS"/>
           <w:sz w:val="20"/>
           <w:szCs w:val="20"/>
@@ -3055,16 +3209,19 @@
       </w:r>
       <w:r>
         <w:rPr>
+          <w:rStyle w:val="None"/>
           <w:rFonts w:ascii="Comic Sans MS" w:hAnsi="Comic Sans MS"/>
           <w:sz w:val="20"/>
           <w:szCs w:val="20"/>
           <w:vertAlign w:val="superscript"/>
           <w:rtl w:val="0"/>
+          <w:lang w:val="en-US"/>
         </w:rPr>
         <w:t>st</w:t>
       </w:r>
       <w:r>
         <w:rPr>
+          <w:rStyle w:val="None"/>
           <w:rFonts w:ascii="Comic Sans MS" w:hAnsi="Comic Sans MS"/>
           <w:sz w:val="20"/>
           <w:szCs w:val="20"/>
@@ -3076,9 +3233,10 @@
     </w:p>
     <w:p>
       <w:pPr>
-        <w:pStyle w:val="Body"/>
+        <w:pStyle w:val="Body A"/>
         <w:jc w:val="both"/>
         <w:rPr>
+          <w:rStyle w:val="None"/>
           <w:rFonts w:ascii="Comic Sans MS" w:cs="Comic Sans MS" w:hAnsi="Comic Sans MS" w:eastAsia="Comic Sans MS"/>
           <w:sz w:val="10"/>
           <w:szCs w:val="10"/>
@@ -3087,16 +3245,18 @@
     </w:p>
     <w:p>
       <w:pPr>
-        <w:pStyle w:val="Body"/>
+        <w:pStyle w:val="Body A"/>
         <w:jc w:val="both"/>
         <w:rPr>
-          <w:rFonts w:ascii="Comic Sans MS" w:cs="Comic Sans MS" w:hAnsi="Comic Sans MS" w:eastAsia="Comic Sans MS"/>
-          <w:sz w:val="20"/>
-          <w:szCs w:val="20"/>
-        </w:rPr>
-      </w:pPr>
-      <w:r>
-        <w:rPr>
+          <w:rStyle w:val="None"/>
+          <w:rFonts w:ascii="Comic Sans MS" w:cs="Comic Sans MS" w:hAnsi="Comic Sans MS" w:eastAsia="Comic Sans MS"/>
+          <w:sz w:val="20"/>
+          <w:szCs w:val="20"/>
+        </w:rPr>
+      </w:pPr>
+      <w:r>
+        <w:rPr>
+          <w:rStyle w:val="None"/>
           <w:rFonts w:ascii="Comic Sans MS" w:hAnsi="Comic Sans MS"/>
           <w:sz w:val="20"/>
           <w:szCs w:val="20"/>
@@ -3107,17 +3267,20 @@
       </w:r>
       <w:r>
         <w:rPr>
-          <w:rFonts w:ascii="Comic Sans MS" w:hAnsi="Comic Sans MS"/>
-          <w:b w:val="1"/>
-          <w:bCs w:val="1"/>
-          <w:sz w:val="20"/>
-          <w:szCs w:val="20"/>
-          <w:rtl w:val="0"/>
+          <w:rStyle w:val="None"/>
+          <w:rFonts w:ascii="Comic Sans MS" w:hAnsi="Comic Sans MS"/>
+          <w:b w:val="1"/>
+          <w:bCs w:val="1"/>
+          <w:sz w:val="20"/>
+          <w:szCs w:val="20"/>
+          <w:rtl w:val="0"/>
+          <w:lang w:val="en-US"/>
         </w:rPr>
         <w:t>Asst.System Administrator</w:t>
       </w:r>
       <w:r>
         <w:rPr>
+          <w:rStyle w:val="None"/>
           <w:rFonts w:ascii="Comic Sans MS" w:hAnsi="Comic Sans MS"/>
           <w:sz w:val="20"/>
           <w:szCs w:val="20"/>
@@ -3128,6 +3291,7 @@
       </w:r>
       <w:r>
         <w:rPr>
+          <w:rStyle w:val="None"/>
           <w:rFonts w:ascii="Comic Sans MS" w:hAnsi="Comic Sans MS"/>
           <w:b w:val="1"/>
           <w:bCs w:val="1"/>
@@ -3140,6 +3304,7 @@
       </w:r>
       <w:r>
         <w:rPr>
+          <w:rStyle w:val="None"/>
           <w:rFonts w:ascii="Comic Sans MS" w:hAnsi="Comic Sans MS"/>
           <w:sz w:val="20"/>
           <w:szCs w:val="20"/>
@@ -3150,6 +3315,7 @@
       </w:r>
       <w:r>
         <w:rPr>
+          <w:rStyle w:val="None"/>
           <w:rFonts w:ascii="Comic Sans MS" w:hAnsi="Comic Sans MS"/>
           <w:sz w:val="20"/>
           <w:szCs w:val="20"/>
@@ -3161,19 +3327,22 @@
       </w:r>
       <w:r>
         <w:rPr>
-          <w:rFonts w:ascii="Comic Sans MS" w:hAnsi="Comic Sans MS"/>
-          <w:sz w:val="20"/>
-          <w:szCs w:val="20"/>
-          <w:rtl w:val="0"/>
+          <w:rStyle w:val="None"/>
+          <w:rFonts w:ascii="Comic Sans MS" w:hAnsi="Comic Sans MS"/>
+          <w:sz w:val="20"/>
+          <w:szCs w:val="20"/>
+          <w:rtl w:val="0"/>
+          <w:lang w:val="en-US"/>
         </w:rPr>
         <w:t xml:space="preserve"> May, 2010.</w:t>
       </w:r>
     </w:p>
     <w:p>
       <w:pPr>
-        <w:pStyle w:val="Body"/>
+        <w:pStyle w:val="Body A"/>
         <w:jc w:val="both"/>
         <w:rPr>
+          <w:rStyle w:val="None"/>
           <w:rFonts w:ascii="Comic Sans MS" w:cs="Comic Sans MS" w:hAnsi="Comic Sans MS" w:eastAsia="Comic Sans MS"/>
           <w:sz w:val="10"/>
           <w:szCs w:val="10"/>
@@ -3182,37 +3351,42 @@
     </w:p>
     <w:p>
       <w:pPr>
-        <w:pStyle w:val="Body"/>
+        <w:pStyle w:val="Body A"/>
         <w:jc w:val="both"/>
         <w:rPr>
-          <w:rFonts w:ascii="Comic Sans MS" w:cs="Comic Sans MS" w:hAnsi="Comic Sans MS" w:eastAsia="Comic Sans MS"/>
-          <w:sz w:val="20"/>
-          <w:szCs w:val="20"/>
-        </w:rPr>
-      </w:pPr>
-      <w:r>
-        <w:rPr>
-          <w:rFonts w:ascii="Comic Sans MS" w:hAnsi="Comic Sans MS"/>
-          <w:sz w:val="20"/>
-          <w:szCs w:val="20"/>
-          <w:rtl w:val="0"/>
+          <w:rStyle w:val="None"/>
+          <w:rFonts w:ascii="Comic Sans MS" w:cs="Comic Sans MS" w:hAnsi="Comic Sans MS" w:eastAsia="Comic Sans MS"/>
+          <w:sz w:val="20"/>
+          <w:szCs w:val="20"/>
           <w:lang w:val="it-IT"/>
         </w:rPr>
+      </w:pPr>
+      <w:r>
+        <w:rPr>
+          <w:rStyle w:val="None"/>
+          <w:rFonts w:ascii="Comic Sans MS" w:hAnsi="Comic Sans MS"/>
+          <w:sz w:val="20"/>
+          <w:szCs w:val="20"/>
+          <w:rtl w:val="0"/>
+          <w:lang w:val="it-IT"/>
+        </w:rPr>
         <w:t xml:space="preserve">Media &amp; Multimedia </w:t>
       </w:r>
     </w:p>
     <w:p>
       <w:pPr>
-        <w:pStyle w:val="Body"/>
+        <w:pStyle w:val="Body A"/>
         <w:jc w:val="both"/>
         <w:rPr>
-          <w:rFonts w:ascii="Comic Sans MS" w:cs="Comic Sans MS" w:hAnsi="Comic Sans MS" w:eastAsia="Comic Sans MS"/>
-          <w:sz w:val="20"/>
-          <w:szCs w:val="20"/>
-        </w:rPr>
-      </w:pPr>
-      <w:r>
-        <w:rPr>
+          <w:rStyle w:val="None"/>
+          <w:rFonts w:ascii="Comic Sans MS" w:cs="Comic Sans MS" w:hAnsi="Comic Sans MS" w:eastAsia="Comic Sans MS"/>
+          <w:sz w:val="20"/>
+          <w:szCs w:val="20"/>
+        </w:rPr>
+      </w:pPr>
+      <w:r>
+        <w:rPr>
+          <w:rStyle w:val="None"/>
           <w:rFonts w:ascii="Comic Sans MS" w:hAnsi="Comic Sans MS"/>
           <w:sz w:val="20"/>
           <w:szCs w:val="20"/>
@@ -3223,6 +3397,7 @@
       </w:r>
       <w:r>
         <w:rPr>
+          <w:rStyle w:val="None"/>
           <w:rFonts w:ascii="Comic Sans MS" w:hAnsi="Comic Sans MS"/>
           <w:sz w:val="20"/>
           <w:szCs w:val="20"/>
@@ -3234,6 +3409,7 @@
       </w:r>
       <w:r>
         <w:rPr>
+          <w:rStyle w:val="None"/>
           <w:rFonts w:ascii="Comic Sans MS" w:hAnsi="Comic Sans MS"/>
           <w:sz w:val="20"/>
           <w:szCs w:val="20"/>
@@ -3245,49 +3421,56 @@
     </w:p>
     <w:p>
       <w:pPr>
-        <w:pStyle w:val="Body"/>
+        <w:pStyle w:val="Body A"/>
         <w:jc w:val="both"/>
         <w:rPr>
-          <w:rFonts w:ascii="Comic Sans MS" w:cs="Comic Sans MS" w:hAnsi="Comic Sans MS" w:eastAsia="Comic Sans MS"/>
-          <w:sz w:val="20"/>
-          <w:szCs w:val="20"/>
-        </w:rPr>
-      </w:pPr>
-      <w:r>
-        <w:rPr>
-          <w:rFonts w:ascii="Comic Sans MS" w:hAnsi="Comic Sans MS"/>
-          <w:sz w:val="20"/>
-          <w:szCs w:val="20"/>
-          <w:rtl w:val="0"/>
+          <w:rStyle w:val="None"/>
+          <w:rFonts w:ascii="Comic Sans MS" w:cs="Comic Sans MS" w:hAnsi="Comic Sans MS" w:eastAsia="Comic Sans MS"/>
+          <w:sz w:val="20"/>
+          <w:szCs w:val="20"/>
+        </w:rPr>
+      </w:pPr>
+      <w:r>
+        <w:rPr>
+          <w:rStyle w:val="None"/>
+          <w:rFonts w:ascii="Comic Sans MS" w:hAnsi="Comic Sans MS"/>
+          <w:sz w:val="20"/>
+          <w:szCs w:val="20"/>
+          <w:rtl w:val="0"/>
+          <w:lang w:val="en-US"/>
         </w:rPr>
         <w:t>New DOHS Mohakhali, Dhaka-1206, Bangladesh.</w:t>
       </w:r>
     </w:p>
     <w:p>
       <w:pPr>
-        <w:pStyle w:val="Body"/>
+        <w:pStyle w:val="Body A"/>
         <w:jc w:val="both"/>
         <w:rPr>
-          <w:rFonts w:ascii="Comic Sans MS" w:cs="Comic Sans MS" w:hAnsi="Comic Sans MS" w:eastAsia="Comic Sans MS"/>
-          <w:sz w:val="20"/>
-          <w:szCs w:val="20"/>
-        </w:rPr>
-      </w:pPr>
-      <w:r>
-        <w:rPr>
-          <w:rFonts w:ascii="Comic Sans MS" w:hAnsi="Comic Sans MS"/>
-          <w:sz w:val="20"/>
-          <w:szCs w:val="20"/>
-          <w:rtl w:val="0"/>
+          <w:rStyle w:val="None"/>
+          <w:rFonts w:ascii="Comic Sans MS" w:cs="Comic Sans MS" w:hAnsi="Comic Sans MS" w:eastAsia="Comic Sans MS"/>
+          <w:sz w:val="20"/>
+          <w:szCs w:val="20"/>
+        </w:rPr>
+      </w:pPr>
+      <w:r>
+        <w:rPr>
+          <w:rStyle w:val="None"/>
+          <w:rFonts w:ascii="Comic Sans MS" w:hAnsi="Comic Sans MS"/>
+          <w:sz w:val="20"/>
+          <w:szCs w:val="20"/>
+          <w:rtl w:val="0"/>
+          <w:lang w:val="en-US"/>
         </w:rPr>
         <w:t>Tel: +88-02-8829747, +88-02-8823444</w:t>
       </w:r>
     </w:p>
     <w:p>
       <w:pPr>
-        <w:pStyle w:val="Body"/>
+        <w:pStyle w:val="Body A"/>
         <w:jc w:val="both"/>
         <w:rPr>
+          <w:rStyle w:val="None"/>
           <w:rFonts w:ascii="Comic Sans MS" w:cs="Comic Sans MS" w:hAnsi="Comic Sans MS" w:eastAsia="Comic Sans MS"/>
           <w:color w:val="00000a"/>
           <w:sz w:val="20"/>
@@ -3297,21 +3480,24 @@
       </w:pPr>
       <w:r>
         <w:rPr>
+          <w:rStyle w:val="None"/>
           <w:rFonts w:ascii="Comic Sans MS" w:hAnsi="Comic Sans MS"/>
           <w:color w:val="00000a"/>
           <w:sz w:val="20"/>
           <w:szCs w:val="20"/>
           <w:u w:color="00000a"/>
           <w:rtl w:val="0"/>
+          <w:lang w:val="en-US"/>
         </w:rPr>
         <w:t>Email: info@mailbangla.net</w:t>
       </w:r>
     </w:p>
     <w:p>
       <w:pPr>
-        <w:pStyle w:val="Body"/>
+        <w:pStyle w:val="Body A"/>
         <w:jc w:val="both"/>
         <w:rPr>
+          <w:rStyle w:val="None"/>
           <w:rFonts w:ascii="Comic Sans MS" w:cs="Comic Sans MS" w:hAnsi="Comic Sans MS" w:eastAsia="Comic Sans MS"/>
           <w:color w:val="00000a"/>
           <w:sz w:val="20"/>
@@ -3321,6 +3507,7 @@
       </w:pPr>
       <w:r>
         <w:rPr>
+          <w:rStyle w:val="None"/>
           <w:rFonts w:ascii="Comic Sans MS" w:hAnsi="Comic Sans MS"/>
           <w:color w:val="00000a"/>
           <w:sz w:val="20"/>
@@ -3334,9 +3521,10 @@
     </w:p>
     <w:p>
       <w:pPr>
-        <w:pStyle w:val="Body"/>
+        <w:pStyle w:val="Body A"/>
         <w:jc w:val="both"/>
         <w:rPr>
+          <w:rStyle w:val="None"/>
           <w:rFonts w:ascii="Comic Sans MS" w:cs="Comic Sans MS" w:hAnsi="Comic Sans MS" w:eastAsia="Comic Sans MS"/>
           <w:color w:val="00000a"/>
           <w:sz w:val="12"/>
@@ -3520,6 +3708,7 @@
         <w:pStyle w:val="No Spacing"/>
         <w:ind w:left="720" w:firstLine="0"/>
         <w:rPr>
+          <w:rStyle w:val="None"/>
           <w:rFonts w:ascii="Comic Sans MS" w:cs="Comic Sans MS" w:hAnsi="Comic Sans MS" w:eastAsia="Comic Sans MS"/>
           <w:b w:val="1"/>
           <w:bCs w:val="1"/>
@@ -3530,9 +3719,10 @@
     </w:p>
     <w:p>
       <w:pPr>
-        <w:pStyle w:val="Body"/>
+        <w:pStyle w:val="Body A"/>
         <w:jc w:val="both"/>
         <w:rPr>
+          <w:rStyle w:val="None"/>
           <w:rFonts w:ascii="Comic Sans MS" w:cs="Comic Sans MS" w:hAnsi="Comic Sans MS" w:eastAsia="Comic Sans MS"/>
           <w:sz w:val="6"/>
           <w:szCs w:val="6"/>
@@ -3543,13 +3733,15 @@
       <w:pPr>
         <w:pStyle w:val="caption"/>
         <w:rPr>
-          <w:rFonts w:ascii="Comic Sans MS" w:cs="Comic Sans MS" w:hAnsi="Comic Sans MS" w:eastAsia="Comic Sans MS"/>
-          <w:sz w:val="20"/>
-          <w:szCs w:val="20"/>
-        </w:rPr>
-      </w:pPr>
-      <w:r>
-        <w:rPr>
+          <w:rStyle w:val="None"/>
+          <w:rFonts w:ascii="Comic Sans MS" w:cs="Comic Sans MS" w:hAnsi="Comic Sans MS" w:eastAsia="Comic Sans MS"/>
+          <w:sz w:val="20"/>
+          <w:szCs w:val="20"/>
+        </w:rPr>
+      </w:pPr>
+      <w:r>
+        <w:rPr>
+          <w:rStyle w:val="None"/>
           <w:rFonts w:ascii="Comic Sans MS" w:hAnsi="Comic Sans MS"/>
           <w:sz w:val="20"/>
           <w:szCs w:val="20"/>
@@ -3561,16 +3753,12 @@
     </w:p>
     <w:p>
       <w:pPr>
-        <w:pStyle w:val="Body"/>
+        <w:pStyle w:val="Body A"/>
         <w:jc w:val="both"/>
-        <w:rPr>
-          <w:rFonts w:ascii="Comic Sans MS" w:cs="Comic Sans MS" w:hAnsi="Comic Sans MS" w:eastAsia="Comic Sans MS"/>
-          <w:sz w:val="20"/>
-          <w:szCs w:val="20"/>
-        </w:rPr>
-      </w:pPr>
-      <w:r>
-        <w:rPr>
+      </w:pPr>
+      <w:r>
+        <w:rPr>
+          <w:rStyle w:val="None"/>
           <w:rFonts w:ascii="Comic Sans MS" w:hAnsi="Comic Sans MS"/>
           <w:sz w:val="20"/>
           <w:szCs w:val="20"/>
@@ -3581,6 +3769,7 @@
       </w:r>
       <w:r>
         <w:rPr>
+          <w:rStyle w:val="None"/>
           <w:rFonts w:ascii="Comic Sans MS" w:hAnsi="Comic Sans MS"/>
           <w:b w:val="1"/>
           <w:bCs w:val="1"/>
@@ -3593,6 +3782,7 @@
       </w:r>
       <w:r>
         <w:rPr>
+          <w:rStyle w:val="None"/>
           <w:rFonts w:ascii="Comic Sans MS" w:hAnsi="Comic Sans MS"/>
           <w:sz w:val="20"/>
           <w:szCs w:val="20"/>
@@ -3603,6 +3793,7 @@
       </w:r>
       <w:r>
         <w:rPr>
+          <w:rStyle w:val="None"/>
           <w:rFonts w:ascii="Comic Sans MS" w:hAnsi="Comic Sans MS"/>
           <w:b w:val="1"/>
           <w:bCs w:val="1"/>
@@ -3615,6 +3806,7 @@
       </w:r>
       <w:r>
         <w:rPr>
+          <w:rStyle w:val="None"/>
           <w:rFonts w:ascii="Comic Sans MS" w:hAnsi="Comic Sans MS"/>
           <w:sz w:val="20"/>
           <w:szCs w:val="20"/>
@@ -3625,6 +3817,7 @@
       </w:r>
       <w:r>
         <w:rPr>
+          <w:rStyle w:val="None"/>
           <w:rFonts w:ascii="Comic Sans MS" w:hAnsi="Comic Sans MS"/>
           <w:b w:val="1"/>
           <w:bCs w:val="1"/>
@@ -3637,6 +3830,7 @@
       </w:r>
       <w:r>
         <w:rPr>
+          <w:rStyle w:val="None"/>
           <w:rFonts w:ascii="Comic Sans MS" w:hAnsi="Comic Sans MS"/>
           <w:sz w:val="20"/>
           <w:szCs w:val="20"/>
@@ -3647,17 +3841,20 @@
       </w:r>
       <w:r>
         <w:rPr>
-          <w:rFonts w:ascii="Comic Sans MS" w:hAnsi="Comic Sans MS"/>
-          <w:b w:val="1"/>
-          <w:bCs w:val="1"/>
-          <w:sz w:val="20"/>
-          <w:szCs w:val="20"/>
-          <w:rtl w:val="0"/>
+          <w:rStyle w:val="None"/>
+          <w:rFonts w:ascii="Comic Sans MS" w:hAnsi="Comic Sans MS"/>
+          <w:b w:val="1"/>
+          <w:bCs w:val="1"/>
+          <w:sz w:val="20"/>
+          <w:szCs w:val="20"/>
+          <w:rtl w:val="0"/>
+          <w:lang w:val="en-US"/>
         </w:rPr>
         <w:t xml:space="preserve">. </w:t>
       </w:r>
       <w:r>
         <w:rPr>
+          <w:rStyle w:val="None"/>
           <w:rFonts w:ascii="Comic Sans MS" w:hAnsi="Comic Sans MS"/>
           <w:sz w:val="20"/>
           <w:szCs w:val="20"/>
@@ -3668,6 +3865,7 @@
       </w:r>
       <w:r>
         <w:rPr>
+          <w:rStyle w:val="None"/>
           <w:rFonts w:ascii="Comic Sans MS" w:hAnsi="Comic Sans MS"/>
           <w:b w:val="1"/>
           <w:bCs w:val="1"/>
@@ -3680,6 +3878,7 @@
       </w:r>
       <w:r>
         <w:rPr>
+          <w:rStyle w:val="None"/>
           <w:rFonts w:ascii="Comic Sans MS" w:hAnsi="Comic Sans MS"/>
           <w:sz w:val="20"/>
           <w:szCs w:val="20"/>
@@ -3690,6 +3889,7 @@
       </w:r>
       <w:r>
         <w:rPr>
+          <w:rStyle w:val="None"/>
           <w:rFonts w:ascii="Comic Sans MS" w:hAnsi="Comic Sans MS"/>
           <w:b w:val="1"/>
           <w:bCs w:val="1"/>
@@ -3702,6 +3902,7 @@
       </w:r>
       <w:r>
         <w:rPr>
+          <w:rStyle w:val="None"/>
           <w:rFonts w:ascii="Comic Sans MS" w:hAnsi="Comic Sans MS"/>
           <w:sz w:val="20"/>
           <w:szCs w:val="20"/>
@@ -3712,17 +3913,20 @@
       </w:r>
       <w:r>
         <w:rPr>
-          <w:rFonts w:ascii="Comic Sans MS" w:hAnsi="Comic Sans MS"/>
-          <w:b w:val="1"/>
-          <w:bCs w:val="1"/>
-          <w:sz w:val="20"/>
-          <w:szCs w:val="20"/>
-          <w:rtl w:val="0"/>
+          <w:rStyle w:val="None"/>
+          <w:rFonts w:ascii="Comic Sans MS" w:hAnsi="Comic Sans MS"/>
+          <w:b w:val="1"/>
+          <w:bCs w:val="1"/>
+          <w:sz w:val="20"/>
+          <w:szCs w:val="20"/>
+          <w:rtl w:val="0"/>
+          <w:lang w:val="en-US"/>
         </w:rPr>
         <w:t xml:space="preserve"> </w:t>
       </w:r>
       <w:r>
         <w:rPr>
+          <w:rStyle w:val="None"/>
           <w:rFonts w:ascii="Comic Sans MS" w:hAnsi="Comic Sans MS"/>
           <w:sz w:val="20"/>
           <w:szCs w:val="20"/>
@@ -3730,19 +3934,6 @@
           <w:lang w:val="en-US"/>
         </w:rPr>
         <w:t>Most of the time now, beside my job, I spend cracking vulnerable OS(Kioptrix, pWnOS etc) by tools included in Kali Linux (Metasploit, nmap, nessus, openvas etc). Firewalling(juniper, cisco ASA, paloalto, checkpoint etc) and automation (shell scripting, ansible) intrigue me also. I also like to learn new things and some of my works can be found on my github account (https://goo.gl/5AkcFo).</w:t>
-      </w:r>
-    </w:p>
-    <w:p>
-      <w:pPr>
-        <w:pStyle w:val="Body"/>
-        <w:jc w:val="both"/>
-      </w:pPr>
-      <w:r>
-        <w:rPr>
-          <w:rFonts w:ascii="Comic Sans MS" w:cs="Comic Sans MS" w:hAnsi="Comic Sans MS" w:eastAsia="Comic Sans MS"/>
-          <w:sz w:val="20"/>
-          <w:szCs w:val="20"/>
-        </w:rPr>
       </w:r>
     </w:p>
     <w:sectPr>
@@ -5077,6 +5268,43 @@
       <w:pageBreakBefore w:val="0"/>
       <w:widowControl w:val="1"/>
       <w:shd w:val="clear" w:color="auto" w:fill="auto"/>
+      <w:suppressAutoHyphens w:val="0"/>
+      <w:bidi w:val="0"/>
+      <w:spacing w:before="0" w:after="0" w:line="240" w:lineRule="auto"/>
+      <w:ind w:left="0" w:right="0" w:firstLine="0"/>
+      <w:jc w:val="left"/>
+      <w:outlineLvl w:val="9"/>
+    </w:pPr>
+    <w:rPr>
+      <w:rFonts w:ascii="Times New Roman" w:cs="Arial Unicode MS" w:hAnsi="Times New Roman" w:eastAsia="Arial Unicode MS"/>
+      <w:b w:val="0"/>
+      <w:bCs w:val="0"/>
+      <w:i w:val="0"/>
+      <w:iCs w:val="0"/>
+      <w:caps w:val="0"/>
+      <w:smallCaps w:val="0"/>
+      <w:strike w:val="0"/>
+      <w:dstrike w:val="0"/>
+      <w:outline w:val="0"/>
+      <w:color w:val="000000"/>
+      <w:spacing w:val="0"/>
+      <w:kern w:val="0"/>
+      <w:position w:val="0"/>
+      <w:sz w:val="24"/>
+      <w:szCs w:val="24"/>
+      <w:u w:val="none" w:color="000000"/>
+      <w:vertAlign w:val="baseline"/>
+    </w:rPr>
+  </w:style>
+  <w:style w:type="paragraph" w:styleId="Body A">
+    <w:name w:val="Body A"/>
+    <w:next w:val="Body A"/>
+    <w:pPr>
+      <w:keepNext w:val="0"/>
+      <w:keepLines w:val="0"/>
+      <w:pageBreakBefore w:val="0"/>
+      <w:widowControl w:val="1"/>
+      <w:shd w:val="clear" w:color="auto" w:fill="auto"/>
       <w:suppressAutoHyphens w:val="1"/>
       <w:bidi w:val="0"/>
       <w:spacing w:before="0" w:after="0" w:line="240" w:lineRule="auto"/>
@@ -5103,6 +5331,7 @@
       <w:szCs w:val="24"/>
       <w:u w:val="none" w:color="000000"/>
       <w:vertAlign w:val="baseline"/>
+      <w:lang w:val="en-US"/>
     </w:rPr>
   </w:style>
   <w:style w:type="paragraph" w:styleId="No Spacing">
@@ -5143,25 +5372,24 @@
       <w:lang w:val="en-US"/>
     </w:rPr>
   </w:style>
-  <w:style w:type="character" w:styleId="Link">
-    <w:name w:val="Link"/>
-    <w:rPr>
-      <w:color w:val="0000ff"/>
-      <w:u w:val="single" w:color="0000ff"/>
-    </w:rPr>
+  <w:style w:type="character" w:styleId="None">
+    <w:name w:val="None"/>
   </w:style>
   <w:style w:type="character" w:styleId="Hyperlink.0">
     <w:name w:val="Hyperlink.0"/>
-    <w:basedOn w:val="Link"/>
+    <w:basedOn w:val="None"/>
     <w:next w:val="Hyperlink.0"/>
     <w:rPr>
-      <w:color w:val="000000"/>
-      <w:u w:color="000000"/>
+      <w:rFonts w:ascii="Comic Sans MS" w:cs="Comic Sans MS" w:hAnsi="Comic Sans MS" w:eastAsia="Comic Sans MS"/>
+      <w:sz w:val="20"/>
+      <w:szCs w:val="20"/>
+      <w:u w:val="single"/>
+      <w:lang w:val="en-US"/>
     </w:rPr>
   </w:style>
   <w:style w:type="paragraph" w:styleId="caption">
     <w:name w:val="caption"/>
-    <w:next w:val="Body"/>
+    <w:next w:val="Body A"/>
     <w:pPr>
       <w:keepNext w:val="0"/>
       <w:keepLines w:val="0"/>
@@ -5453,9 +5681,9 @@
         </a:effectStyle>
         <a:effectStyle>
           <a:effectLst>
-            <a:outerShdw sx="100000" sy="100000" kx="0" ky="0" algn="b" rotWithShape="0" blurRad="38100" dist="20000" dir="5400000">
+            <a:outerShdw sx="100000" sy="100000" kx="0" ky="0" algn="b" rotWithShape="0" blurRad="38100" dist="23000" dir="5400000">
               <a:srgbClr val="000000">
-                <a:alpha val="38000"/>
+                <a:alpha val="35000"/>
               </a:srgbClr>
             </a:outerShdw>
           </a:effectLst>
@@ -5535,7 +5763,7 @@
         </a:effectLst>
         <a:sp3d/>
       </a:spPr>
-      <a:bodyPr rot="0" spcFirstLastPara="1" vertOverflow="overflow" horzOverflow="overflow" vert="horz" wrap="square" lIns="45719" tIns="45719" rIns="45719" bIns="45719" numCol="1" spcCol="38100" rtlCol="0" anchor="ctr" upright="0">
+      <a:bodyPr rot="0" spcFirstLastPara="1" vertOverflow="overflow" horzOverflow="overflow" vert="horz" wrap="square" lIns="45718" tIns="45718" rIns="45718" bIns="45718" numCol="1" spcCol="38100" rtlCol="0" anchor="ctr" upright="0">
         <a:spAutoFit/>
       </a:bodyPr>
       <a:lstStyle>
@@ -5563,10 +5791,10 @@
             </a:solidFill>
             <a:effectLst/>
             <a:uFillTx/>
-            <a:latin typeface="Calibri"/>
-            <a:ea typeface="Calibri"/>
-            <a:cs typeface="Calibri"/>
-            <a:sym typeface="Calibri"/>
+            <a:latin typeface="+mn-lt"/>
+            <a:ea typeface="+mn-ea"/>
+            <a:cs typeface="+mn-cs"/>
+            <a:sym typeface="Helvetica Neue"/>
           </a:defRPr>
         </a:defPPr>
         <a:lvl1pPr marL="0" marR="0" indent="0" algn="l" defTabSz="914400" rtl="0" fontAlgn="auto" latinLnBrk="1" hangingPunct="0">
@@ -5822,9 +6050,9 @@
           <a:round/>
         </a:ln>
         <a:effectLst>
-          <a:outerShdw sx="100000" sy="100000" kx="0" ky="0" algn="b" rotWithShape="0" blurRad="38100" dist="20000" dir="5400000">
+          <a:outerShdw sx="100000" sy="100000" kx="0" ky="0" algn="b" rotWithShape="0" blurRad="38100" dist="23000" dir="5400000">
             <a:srgbClr val="000000">
-              <a:alpha val="38000"/>
+              <a:alpha val="35000"/>
             </a:srgbClr>
           </a:outerShdw>
         </a:effectLst>
@@ -6112,7 +6340,7 @@
         <a:effectLst/>
         <a:sp3d/>
       </a:spPr>
-      <a:bodyPr rot="0" spcFirstLastPara="1" vertOverflow="overflow" horzOverflow="overflow" vert="horz" wrap="square" lIns="45719" tIns="45719" rIns="45719" bIns="45719" numCol="1" spcCol="38100" rtlCol="0" anchor="t" upright="0">
+      <a:bodyPr rot="0" spcFirstLastPara="1" vertOverflow="overflow" horzOverflow="overflow" vert="horz" wrap="square" lIns="45718" tIns="45718" rIns="45718" bIns="45718" numCol="1" spcCol="38100" rtlCol="0" anchor="t" upright="0">
         <a:spAutoFit/>
       </a:bodyPr>
       <a:lstStyle>
@@ -6140,10 +6368,10 @@
             </a:solidFill>
             <a:effectLst/>
             <a:uFillTx/>
-            <a:latin typeface="Calibri"/>
-            <a:ea typeface="Calibri"/>
-            <a:cs typeface="Calibri"/>
-            <a:sym typeface="Calibri"/>
+            <a:latin typeface="+mn-lt"/>
+            <a:ea typeface="+mn-ea"/>
+            <a:cs typeface="+mn-cs"/>
+            <a:sym typeface="Helvetica Neue"/>
           </a:defRPr>
         </a:defPPr>
         <a:lvl1pPr marL="0" marR="0" indent="0" algn="l" defTabSz="914400" rtl="0" fontAlgn="auto" latinLnBrk="1" hangingPunct="0">

</xml_diff>